<commit_message>
add 38, 66, 79.
</commit_message>
<xml_diff>
--- a/LeetCode/高频.docx
+++ b/LeetCode/高频.docx
@@ -2772,7 +2772,7 @@
           <w:rFonts w:ascii="微软雅黑" w:eastAsia="微软雅黑" w:hAnsi="微软雅黑" w:cs="宋体" w:hint="eastAsia"/>
           <w:b/>
           <w:bCs/>
-          <w:color w:val="121212"/>
+          <w:color w:val="70AD47" w:themeColor="accent6"/>
           <w:kern w:val="0"/>
           <w:sz w:val="18"/>
           <w:szCs w:val="18"/>
@@ -3822,7 +3822,7 @@
           <w:rFonts w:ascii="微软雅黑" w:eastAsia="微软雅黑" w:hAnsi="微软雅黑" w:cs="宋体" w:hint="eastAsia"/>
           <w:b/>
           <w:bCs/>
-          <w:color w:val="121212"/>
+          <w:color w:val="70AD47" w:themeColor="accent6"/>
           <w:kern w:val="0"/>
           <w:sz w:val="18"/>
           <w:szCs w:val="18"/>
@@ -7346,18 +7346,7 @@
           <w:sz w:val="18"/>
           <w:szCs w:val="18"/>
         </w:rPr>
-        <w:t>存字</w:t>
-      </w:r>
-      <w:r>
-        <w:rPr>
-          <w:rFonts w:ascii="微软雅黑" w:eastAsia="微软雅黑" w:hAnsi="微软雅黑" w:cs="宋体" w:hint="eastAsia"/>
-          <w:color w:val="121212"/>
-          <w:kern w:val="0"/>
-          <w:sz w:val="18"/>
-          <w:szCs w:val="18"/>
-        </w:rPr>
-        <w:lastRenderedPageBreak/>
-        <w:t>典，一个</w:t>
+        <w:t>存字典，一个</w:t>
       </w:r>
       <w:proofErr w:type="spellStart"/>
       <w:r>
@@ -10401,19 +10390,7 @@
           <w:szCs w:val="16"/>
           <w:shd w:val="clear" w:color="auto" w:fill="F6F6F6"/>
         </w:rPr>
-        <w:t xml:space="preserve"> - </w:t>
-      </w:r>
-      <w:r>
-        <w:rPr>
-          <w:rFonts w:ascii="Consolas" w:eastAsia="宋体" w:hAnsi="Consolas" w:cs="宋体"/>
-          <w:color w:val="121212"/>
-          <w:kern w:val="0"/>
-          <w:sz w:val="16"/>
-          <w:szCs w:val="16"/>
-          <w:shd w:val="clear" w:color="auto" w:fill="F6F6F6"/>
-        </w:rPr>
-        <w:lastRenderedPageBreak/>
-        <w:t xml:space="preserve">1]); </w:t>
+        <w:t xml:space="preserve"> - 1]); </w:t>
       </w:r>
       <w:proofErr w:type="spellStart"/>
       <w:r>
@@ -11292,57 +11269,19 @@
         </w:rPr>
         <w:t>一位。</w:t>
       </w:r>
-      <w:r>
-        <w:rPr>
-          <w:rFonts w:ascii="微软雅黑" w:eastAsia="微软雅黑" w:hAnsi="微软雅黑" w:cs="宋体"/>
-          <w:color w:val="121212"/>
-          <w:kern w:val="0"/>
-          <w:sz w:val="18"/>
-          <w:szCs w:val="18"/>
-        </w:rPr>
-        <w:fldChar w:fldCharType="begin"/>
-      </w:r>
-      <w:r>
-        <w:rPr>
-          <w:rFonts w:ascii="微软雅黑" w:eastAsia="微软雅黑" w:hAnsi="微软雅黑" w:cs="宋体"/>
-          <w:color w:val="121212"/>
-          <w:kern w:val="0"/>
-          <w:sz w:val="18"/>
-          <w:szCs w:val="18"/>
-        </w:rPr>
-        <w:instrText xml:space="preserve"> HYPERLINK "https://link.zhihu.com/?target=https%3A//leetcode-cn.com/problems/reverse-bits/" \t "_blank" </w:instrText>
-      </w:r>
-      <w:r>
-        <w:rPr>
-          <w:rFonts w:ascii="微软雅黑" w:eastAsia="微软雅黑" w:hAnsi="微软雅黑" w:cs="宋体"/>
-          <w:color w:val="121212"/>
-          <w:kern w:val="0"/>
-          <w:sz w:val="18"/>
-          <w:szCs w:val="18"/>
-        </w:rPr>
-        <w:fldChar w:fldCharType="separate"/>
-      </w:r>
-      <w:r>
-        <w:rPr>
-          <w:rFonts w:ascii="微软雅黑" w:eastAsia="微软雅黑" w:hAnsi="微软雅黑" w:cs="宋体" w:hint="eastAsia"/>
-          <w:color w:val="0000FF"/>
-          <w:kern w:val="0"/>
-          <w:sz w:val="18"/>
-          <w:szCs w:val="18"/>
-          <w:u w:val="single"/>
-        </w:rPr>
-        <w:t>LC</w:t>
-      </w:r>
-      <w:r>
-        <w:rPr>
-          <w:rFonts w:ascii="微软雅黑" w:eastAsia="微软雅黑" w:hAnsi="微软雅黑" w:cs="宋体"/>
-          <w:color w:val="121212"/>
-          <w:kern w:val="0"/>
-          <w:sz w:val="18"/>
-          <w:szCs w:val="18"/>
-        </w:rPr>
-        <w:fldChar w:fldCharType="end"/>
-      </w:r>
+      <w:hyperlink r:id="rId51" w:tgtFrame="_blank" w:history="1">
+        <w:r>
+          <w:rPr>
+            <w:rFonts w:ascii="微软雅黑" w:eastAsia="微软雅黑" w:hAnsi="微软雅黑" w:cs="宋体" w:hint="eastAsia"/>
+            <w:color w:val="0000FF"/>
+            <w:kern w:val="0"/>
+            <w:sz w:val="18"/>
+            <w:szCs w:val="18"/>
+            <w:u w:val="single"/>
+          </w:rPr>
+          <w:t>LC</w:t>
+        </w:r>
+      </w:hyperlink>
     </w:p>
     <w:p>
       <w:pPr>
@@ -11384,7 +11323,7 @@
         </w:rPr>
         <w:t>：每次利用n &amp; (n - 1)去掉右边的1 </w:t>
       </w:r>
-      <w:hyperlink r:id="rId51" w:tgtFrame="_blank" w:history="1">
+      <w:hyperlink r:id="rId52" w:tgtFrame="_blank" w:history="1">
         <w:r>
           <w:rPr>
             <w:rFonts w:ascii="微软雅黑" w:eastAsia="微软雅黑" w:hAnsi="微软雅黑" w:cs="宋体" w:hint="eastAsia"/>
@@ -12265,60 +12204,6 @@
           <w:szCs w:val="18"/>
         </w:rPr>
         <w:t>：</w:t>
-      </w:r>
-      <w:hyperlink r:id="rId52" w:tgtFrame="_blank" w:history="1">
-        <w:r>
-          <w:rPr>
-            <w:rFonts w:ascii="微软雅黑" w:eastAsia="微软雅黑" w:hAnsi="微软雅黑" w:cs="宋体" w:hint="eastAsia"/>
-            <w:color w:val="0000FF"/>
-            <w:kern w:val="0"/>
-            <w:sz w:val="18"/>
-            <w:szCs w:val="18"/>
-            <w:u w:val="single"/>
-          </w:rPr>
-          <w:t>LC</w:t>
-        </w:r>
-      </w:hyperlink>
-    </w:p>
-    <w:p>
-      <w:pPr>
-        <w:widowControl/>
-        <w:numPr>
-          <w:ilvl w:val="0"/>
-          <w:numId w:val="1"/>
-        </w:numPr>
-        <w:shd w:val="clear" w:color="auto" w:fill="FFFFFF"/>
-        <w:spacing w:before="100" w:beforeAutospacing="1" w:after="100" w:afterAutospacing="1"/>
-        <w:jc w:val="left"/>
-        <w:rPr>
-          <w:rFonts w:ascii="微软雅黑" w:eastAsia="微软雅黑" w:hAnsi="微软雅黑" w:cs="宋体"/>
-          <w:color w:val="121212"/>
-          <w:kern w:val="0"/>
-          <w:sz w:val="18"/>
-          <w:szCs w:val="18"/>
-        </w:rPr>
-      </w:pPr>
-      <w:r>
-        <w:rPr>
-          <w:rFonts w:ascii="微软雅黑" w:eastAsia="微软雅黑" w:hAnsi="微软雅黑" w:cs="宋体" w:hint="eastAsia"/>
-          <w:b/>
-          <w:bCs/>
-          <w:color w:val="121212"/>
-          <w:kern w:val="0"/>
-          <w:sz w:val="18"/>
-          <w:szCs w:val="18"/>
-        </w:rPr>
-        <w:t>快乐数</w:t>
-      </w:r>
-      <w:r>
-        <w:rPr>
-          <w:rFonts w:ascii="微软雅黑" w:eastAsia="微软雅黑" w:hAnsi="微软雅黑" w:cs="宋体" w:hint="eastAsia"/>
-          <w:color w:val="121212"/>
-          <w:kern w:val="0"/>
-          <w:sz w:val="18"/>
-          <w:szCs w:val="18"/>
-        </w:rPr>
-        <w:t>：用一个set保存每次变换结果，如果某次结果在set里，说明重复出现过。</w:t>
       </w:r>
       <w:hyperlink r:id="rId53" w:tgtFrame="_blank" w:history="1">
         <w:r>
@@ -12362,17 +12247,17 @@
           <w:sz w:val="18"/>
           <w:szCs w:val="18"/>
         </w:rPr>
-        <w:t>计数质数</w:t>
-      </w:r>
-      <w:r>
-        <w:rPr>
-          <w:rFonts w:ascii="微软雅黑" w:eastAsia="微软雅黑" w:hAnsi="微软雅黑" w:cs="宋体" w:hint="eastAsia"/>
-          <w:color w:val="121212"/>
-          <w:kern w:val="0"/>
-          <w:sz w:val="18"/>
-          <w:szCs w:val="18"/>
-        </w:rPr>
-        <w:t>：筛选法。</w:t>
+        <w:t>快乐数</w:t>
+      </w:r>
+      <w:r>
+        <w:rPr>
+          <w:rFonts w:ascii="微软雅黑" w:eastAsia="微软雅黑" w:hAnsi="微软雅黑" w:cs="宋体" w:hint="eastAsia"/>
+          <w:color w:val="121212"/>
+          <w:kern w:val="0"/>
+          <w:sz w:val="18"/>
+          <w:szCs w:val="18"/>
+        </w:rPr>
+        <w:t>：用一个set保存每次变换结果，如果某次结果在set里，说明重复出现过。</w:t>
       </w:r>
       <w:hyperlink r:id="rId54" w:tgtFrame="_blank" w:history="1">
         <w:r>
@@ -12416,17 +12301,17 @@
           <w:sz w:val="18"/>
           <w:szCs w:val="18"/>
         </w:rPr>
-        <w:t>反转链表</w:t>
-      </w:r>
-      <w:r>
-        <w:rPr>
-          <w:rFonts w:ascii="微软雅黑" w:eastAsia="微软雅黑" w:hAnsi="微软雅黑" w:cs="宋体" w:hint="eastAsia"/>
-          <w:color w:val="121212"/>
-          <w:kern w:val="0"/>
-          <w:sz w:val="18"/>
-          <w:szCs w:val="18"/>
-        </w:rPr>
-        <w:t>：</w:t>
+        <w:t>计数质数</w:t>
+      </w:r>
+      <w:r>
+        <w:rPr>
+          <w:rFonts w:ascii="微软雅黑" w:eastAsia="微软雅黑" w:hAnsi="微软雅黑" w:cs="宋体" w:hint="eastAsia"/>
+          <w:color w:val="121212"/>
+          <w:kern w:val="0"/>
+          <w:sz w:val="18"/>
+          <w:szCs w:val="18"/>
+        </w:rPr>
+        <w:t>：筛选法。</w:t>
       </w:r>
       <w:hyperlink r:id="rId55" w:tgtFrame="_blank" w:history="1">
         <w:r>
@@ -12470,725 +12355,7 @@
           <w:sz w:val="18"/>
           <w:szCs w:val="18"/>
         </w:rPr>
-        <w:t>课程表</w:t>
-      </w:r>
-      <w:r>
-        <w:rPr>
-          <w:rFonts w:ascii="微软雅黑" w:eastAsia="微软雅黑" w:hAnsi="微软雅黑" w:cs="宋体" w:hint="eastAsia"/>
-          <w:color w:val="121212"/>
-          <w:kern w:val="0"/>
-          <w:sz w:val="18"/>
-          <w:szCs w:val="18"/>
-        </w:rPr>
-        <w:t>：要做某事，必须先做其他事，问是否有可能，说白了就是判断图中是否有环，拓扑排序。两种做法：一种是DFS：</w:t>
-      </w:r>
-      <w:r>
-        <w:rPr>
-          <w:rFonts w:ascii="微软雅黑" w:eastAsia="微软雅黑" w:hAnsi="微软雅黑" w:cs="宋体" w:hint="eastAsia"/>
-          <w:color w:val="121212"/>
-          <w:kern w:val="0"/>
-          <w:sz w:val="18"/>
-          <w:szCs w:val="18"/>
-        </w:rPr>
-        <w:br/>
-      </w:r>
-      <w:r>
-        <w:rPr>
-          <w:rFonts w:ascii="微软雅黑" w:eastAsia="微软雅黑" w:hAnsi="微软雅黑" w:cs="宋体" w:hint="eastAsia"/>
-          <w:color w:val="121212"/>
-          <w:kern w:val="0"/>
-          <w:sz w:val="18"/>
-          <w:szCs w:val="18"/>
-        </w:rPr>
-        <w:br/>
-        <w:t>一种是BFS：先构建邻接矩阵，并统计每个课程（节点）的入度。</w:t>
-      </w:r>
-      <w:proofErr w:type="gramStart"/>
-      <w:r>
-        <w:rPr>
-          <w:rFonts w:ascii="微软雅黑" w:eastAsia="微软雅黑" w:hAnsi="微软雅黑" w:cs="宋体" w:hint="eastAsia"/>
-          <w:color w:val="121212"/>
-          <w:kern w:val="0"/>
-          <w:sz w:val="18"/>
-          <w:szCs w:val="18"/>
-        </w:rPr>
-        <w:t>把入度为</w:t>
-      </w:r>
-      <w:proofErr w:type="gramEnd"/>
-      <w:r>
-        <w:rPr>
-          <w:rFonts w:ascii="微软雅黑" w:eastAsia="微软雅黑" w:hAnsi="微软雅黑" w:cs="宋体" w:hint="eastAsia"/>
-          <w:color w:val="121212"/>
-          <w:kern w:val="0"/>
-          <w:sz w:val="18"/>
-          <w:szCs w:val="18"/>
-        </w:rPr>
-        <w:t>0的都加到队列中，然后遍历队列，弹出元素（</w:t>
-      </w:r>
-      <w:proofErr w:type="gramStart"/>
-      <w:r>
-        <w:rPr>
-          <w:rFonts w:ascii="微软雅黑" w:eastAsia="微软雅黑" w:hAnsi="微软雅黑" w:cs="宋体" w:hint="eastAsia"/>
-          <w:color w:val="121212"/>
-          <w:kern w:val="0"/>
-          <w:sz w:val="18"/>
-          <w:szCs w:val="18"/>
-        </w:rPr>
-        <w:t>入度为</w:t>
-      </w:r>
-      <w:proofErr w:type="gramEnd"/>
-      <w:r>
-        <w:rPr>
-          <w:rFonts w:ascii="微软雅黑" w:eastAsia="微软雅黑" w:hAnsi="微软雅黑" w:cs="宋体" w:hint="eastAsia"/>
-          <w:color w:val="121212"/>
-          <w:kern w:val="0"/>
-          <w:sz w:val="18"/>
-          <w:szCs w:val="18"/>
-        </w:rPr>
-        <w:t>0的节点），以从邻接矩阵中找到以该节点</w:t>
-      </w:r>
-      <w:proofErr w:type="gramStart"/>
-      <w:r>
-        <w:rPr>
-          <w:rFonts w:ascii="微软雅黑" w:eastAsia="微软雅黑" w:hAnsi="微软雅黑" w:cs="宋体" w:hint="eastAsia"/>
-          <w:color w:val="121212"/>
-          <w:kern w:val="0"/>
-          <w:sz w:val="18"/>
-          <w:szCs w:val="18"/>
-        </w:rPr>
-        <w:t>为入度的</w:t>
-      </w:r>
-      <w:proofErr w:type="gramEnd"/>
-      <w:r>
-        <w:rPr>
-          <w:rFonts w:ascii="微软雅黑" w:eastAsia="微软雅黑" w:hAnsi="微软雅黑" w:cs="宋体" w:hint="eastAsia"/>
-          <w:color w:val="121212"/>
-          <w:kern w:val="0"/>
-          <w:sz w:val="18"/>
-          <w:szCs w:val="18"/>
-        </w:rPr>
-        <w:t>其他节点，并分别将它们</w:t>
-      </w:r>
-      <w:proofErr w:type="gramStart"/>
-      <w:r>
-        <w:rPr>
-          <w:rFonts w:ascii="微软雅黑" w:eastAsia="微软雅黑" w:hAnsi="微软雅黑" w:cs="宋体" w:hint="eastAsia"/>
-          <w:color w:val="121212"/>
-          <w:kern w:val="0"/>
-          <w:sz w:val="18"/>
-          <w:szCs w:val="18"/>
-        </w:rPr>
-        <w:t>的入度都</w:t>
-      </w:r>
-      <w:proofErr w:type="gramEnd"/>
-      <w:r>
-        <w:rPr>
-          <w:rFonts w:ascii="微软雅黑" w:eastAsia="微软雅黑" w:hAnsi="微软雅黑" w:cs="宋体" w:hint="eastAsia"/>
-          <w:color w:val="121212"/>
-          <w:kern w:val="0"/>
-          <w:sz w:val="18"/>
-          <w:szCs w:val="18"/>
-        </w:rPr>
-        <w:t>减去</w:t>
-      </w:r>
-      <w:proofErr w:type="gramStart"/>
-      <w:r>
-        <w:rPr>
-          <w:rFonts w:ascii="微软雅黑" w:eastAsia="微软雅黑" w:hAnsi="微软雅黑" w:cs="宋体" w:hint="eastAsia"/>
-          <w:color w:val="121212"/>
-          <w:kern w:val="0"/>
-          <w:sz w:val="18"/>
-          <w:szCs w:val="18"/>
-        </w:rPr>
-        <w:t>一</w:t>
-      </w:r>
-      <w:proofErr w:type="gramEnd"/>
-      <w:r>
-        <w:rPr>
-          <w:rFonts w:ascii="微软雅黑" w:eastAsia="微软雅黑" w:hAnsi="微软雅黑" w:cs="宋体" w:hint="eastAsia"/>
-          <w:color w:val="121212"/>
-          <w:kern w:val="0"/>
-          <w:sz w:val="18"/>
-          <w:szCs w:val="18"/>
-        </w:rPr>
-        <w:t>。最后判断所有节点</w:t>
-      </w:r>
-      <w:proofErr w:type="gramStart"/>
-      <w:r>
-        <w:rPr>
-          <w:rFonts w:ascii="微软雅黑" w:eastAsia="微软雅黑" w:hAnsi="微软雅黑" w:cs="宋体" w:hint="eastAsia"/>
-          <w:color w:val="121212"/>
-          <w:kern w:val="0"/>
-          <w:sz w:val="18"/>
-          <w:szCs w:val="18"/>
-        </w:rPr>
-        <w:t>的入度是否</w:t>
-      </w:r>
-      <w:proofErr w:type="gramEnd"/>
-      <w:r>
-        <w:rPr>
-          <w:rFonts w:ascii="微软雅黑" w:eastAsia="微软雅黑" w:hAnsi="微软雅黑" w:cs="宋体" w:hint="eastAsia"/>
-          <w:color w:val="121212"/>
-          <w:kern w:val="0"/>
-          <w:sz w:val="18"/>
-          <w:szCs w:val="18"/>
-        </w:rPr>
-        <w:t>为0。</w:t>
-      </w:r>
-      <w:r>
-        <w:rPr>
-          <w:rFonts w:ascii="微软雅黑" w:eastAsia="微软雅黑" w:hAnsi="微软雅黑" w:cs="宋体"/>
-          <w:color w:val="121212"/>
-          <w:kern w:val="0"/>
-          <w:sz w:val="18"/>
-          <w:szCs w:val="18"/>
-        </w:rPr>
-        <w:fldChar w:fldCharType="begin"/>
-      </w:r>
-      <w:r>
-        <w:rPr>
-          <w:rFonts w:ascii="微软雅黑" w:eastAsia="微软雅黑" w:hAnsi="微软雅黑" w:cs="宋体"/>
-          <w:color w:val="121212"/>
-          <w:kern w:val="0"/>
-          <w:sz w:val="18"/>
-          <w:szCs w:val="18"/>
-        </w:rPr>
-        <w:instrText xml:space="preserve"> HYPERLINK "https://link.zhihu.com/?target=https%3A//leetcode-cn.com/problems/course-schedule/" \t "_blank" </w:instrText>
-      </w:r>
-      <w:r>
-        <w:rPr>
-          <w:rFonts w:ascii="微软雅黑" w:eastAsia="微软雅黑" w:hAnsi="微软雅黑" w:cs="宋体"/>
-          <w:color w:val="121212"/>
-          <w:kern w:val="0"/>
-          <w:sz w:val="18"/>
-          <w:szCs w:val="18"/>
-        </w:rPr>
-        <w:fldChar w:fldCharType="separate"/>
-      </w:r>
-      <w:r>
-        <w:rPr>
-          <w:rFonts w:ascii="微软雅黑" w:eastAsia="微软雅黑" w:hAnsi="微软雅黑" w:cs="宋体" w:hint="eastAsia"/>
-          <w:color w:val="0000FF"/>
-          <w:kern w:val="0"/>
-          <w:sz w:val="18"/>
-          <w:szCs w:val="18"/>
-          <w:u w:val="single"/>
-        </w:rPr>
-        <w:t>LC</w:t>
-      </w:r>
-      <w:r>
-        <w:rPr>
-          <w:rFonts w:ascii="微软雅黑" w:eastAsia="微软雅黑" w:hAnsi="微软雅黑" w:cs="宋体"/>
-          <w:color w:val="121212"/>
-          <w:kern w:val="0"/>
-          <w:sz w:val="18"/>
-          <w:szCs w:val="18"/>
-        </w:rPr>
-        <w:fldChar w:fldCharType="end"/>
-      </w:r>
-      <w:r>
-        <w:rPr>
-          <w:rFonts w:ascii="微软雅黑" w:eastAsia="微软雅黑" w:hAnsi="微软雅黑" w:cs="宋体" w:hint="eastAsia"/>
-          <w:color w:val="121212"/>
-          <w:kern w:val="0"/>
-          <w:sz w:val="18"/>
-          <w:szCs w:val="18"/>
-        </w:rPr>
-        <w:t>，课程表II：</w:t>
-      </w:r>
-      <w:r>
-        <w:rPr>
-          <w:rFonts w:ascii="微软雅黑" w:eastAsia="微软雅黑" w:hAnsi="微软雅黑" w:cs="宋体"/>
-          <w:color w:val="121212"/>
-          <w:kern w:val="0"/>
-          <w:sz w:val="18"/>
-          <w:szCs w:val="18"/>
-        </w:rPr>
-        <w:fldChar w:fldCharType="begin"/>
-      </w:r>
-      <w:r>
-        <w:rPr>
-          <w:rFonts w:ascii="微软雅黑" w:eastAsia="微软雅黑" w:hAnsi="微软雅黑" w:cs="宋体"/>
-          <w:color w:val="121212"/>
-          <w:kern w:val="0"/>
-          <w:sz w:val="18"/>
-          <w:szCs w:val="18"/>
-        </w:rPr>
-        <w:instrText xml:space="preserve"> HYPERLINK "https://link.zhihu.com/?target=https%3A//leetcode-cn.com/problems/course-schedule-ii/" \t "_blank" </w:instrText>
-      </w:r>
-      <w:r>
-        <w:rPr>
-          <w:rFonts w:ascii="微软雅黑" w:eastAsia="微软雅黑" w:hAnsi="微软雅黑" w:cs="宋体"/>
-          <w:color w:val="121212"/>
-          <w:kern w:val="0"/>
-          <w:sz w:val="18"/>
-          <w:szCs w:val="18"/>
-        </w:rPr>
-        <w:fldChar w:fldCharType="separate"/>
-      </w:r>
-      <w:r>
-        <w:rPr>
-          <w:rFonts w:ascii="微软雅黑" w:eastAsia="微软雅黑" w:hAnsi="微软雅黑" w:cs="宋体" w:hint="eastAsia"/>
-          <w:color w:val="0000FF"/>
-          <w:kern w:val="0"/>
-          <w:sz w:val="18"/>
-          <w:szCs w:val="18"/>
-          <w:u w:val="single"/>
-        </w:rPr>
-        <w:t>LC</w:t>
-      </w:r>
-      <w:r>
-        <w:rPr>
-          <w:rFonts w:ascii="微软雅黑" w:eastAsia="微软雅黑" w:hAnsi="微软雅黑" w:cs="宋体"/>
-          <w:color w:val="121212"/>
-          <w:kern w:val="0"/>
-          <w:sz w:val="18"/>
-          <w:szCs w:val="18"/>
-        </w:rPr>
-        <w:fldChar w:fldCharType="end"/>
-      </w:r>
-    </w:p>
-    <w:p>
-      <w:pPr>
-        <w:widowControl/>
-        <w:numPr>
-          <w:ilvl w:val="0"/>
-          <w:numId w:val="1"/>
-        </w:numPr>
-        <w:shd w:val="clear" w:color="auto" w:fill="FFFFFF"/>
-        <w:spacing w:before="100" w:beforeAutospacing="1" w:after="100" w:afterAutospacing="1"/>
-        <w:jc w:val="left"/>
-        <w:rPr>
-          <w:rFonts w:ascii="微软雅黑" w:eastAsia="微软雅黑" w:hAnsi="微软雅黑" w:cs="宋体"/>
-          <w:color w:val="121212"/>
-          <w:kern w:val="0"/>
-          <w:sz w:val="18"/>
-          <w:szCs w:val="18"/>
-        </w:rPr>
-      </w:pPr>
-      <w:r>
-        <w:rPr>
-          <w:rFonts w:ascii="微软雅黑" w:eastAsia="微软雅黑" w:hAnsi="微软雅黑" w:cs="宋体" w:hint="eastAsia"/>
-          <w:b/>
-          <w:bCs/>
-          <w:color w:val="121212"/>
-          <w:kern w:val="0"/>
-          <w:sz w:val="18"/>
-          <w:szCs w:val="18"/>
-        </w:rPr>
-        <w:t>实现 Trie (前缀树)</w:t>
-      </w:r>
-      <w:r>
-        <w:rPr>
-          <w:rFonts w:ascii="微软雅黑" w:eastAsia="微软雅黑" w:hAnsi="微软雅黑" w:cs="宋体" w:hint="eastAsia"/>
-          <w:color w:val="121212"/>
-          <w:kern w:val="0"/>
-          <w:sz w:val="18"/>
-          <w:szCs w:val="18"/>
-        </w:rPr>
-        <w:t>：创建时，先创建26个孩子节点，并都置为</w:t>
-      </w:r>
-      <w:proofErr w:type="spellStart"/>
-      <w:r>
-        <w:rPr>
-          <w:rFonts w:ascii="微软雅黑" w:eastAsia="微软雅黑" w:hAnsi="微软雅黑" w:cs="宋体" w:hint="eastAsia"/>
-          <w:color w:val="121212"/>
-          <w:kern w:val="0"/>
-          <w:sz w:val="18"/>
-          <w:szCs w:val="18"/>
-        </w:rPr>
-        <w:t>nullptr</w:t>
-      </w:r>
-      <w:proofErr w:type="spellEnd"/>
-      <w:r>
-        <w:rPr>
-          <w:rFonts w:ascii="微软雅黑" w:eastAsia="微软雅黑" w:hAnsi="微软雅黑" w:cs="宋体" w:hint="eastAsia"/>
-          <w:color w:val="121212"/>
-          <w:kern w:val="0"/>
-          <w:sz w:val="18"/>
-          <w:szCs w:val="18"/>
-        </w:rPr>
-        <w:t>。insert时，对于某个字母，先判断以其为索引的孩子节点是否存在，不存在需要创建，遍历到最后，需要</w:t>
-      </w:r>
-      <w:proofErr w:type="gramStart"/>
-      <w:r>
-        <w:rPr>
-          <w:rFonts w:ascii="微软雅黑" w:eastAsia="微软雅黑" w:hAnsi="微软雅黑" w:cs="宋体" w:hint="eastAsia"/>
-          <w:color w:val="121212"/>
-          <w:kern w:val="0"/>
-          <w:sz w:val="18"/>
-          <w:szCs w:val="18"/>
-        </w:rPr>
-        <w:t>置结束</w:t>
-      </w:r>
-      <w:proofErr w:type="gramEnd"/>
-      <w:r>
-        <w:rPr>
-          <w:rFonts w:ascii="微软雅黑" w:eastAsia="微软雅黑" w:hAnsi="微软雅黑" w:cs="宋体" w:hint="eastAsia"/>
-          <w:color w:val="121212"/>
-          <w:kern w:val="0"/>
-          <w:sz w:val="18"/>
-          <w:szCs w:val="18"/>
-        </w:rPr>
-        <w:t>标识位。</w:t>
-      </w:r>
-      <w:r>
-        <w:rPr>
-          <w:rFonts w:ascii="微软雅黑" w:eastAsia="微软雅黑" w:hAnsi="微软雅黑" w:cs="宋体"/>
-          <w:color w:val="121212"/>
-          <w:kern w:val="0"/>
-          <w:sz w:val="18"/>
-          <w:szCs w:val="18"/>
-        </w:rPr>
-        <w:fldChar w:fldCharType="begin"/>
-      </w:r>
-      <w:r>
-        <w:rPr>
-          <w:rFonts w:ascii="微软雅黑" w:eastAsia="微软雅黑" w:hAnsi="微软雅黑" w:cs="宋体"/>
-          <w:color w:val="121212"/>
-          <w:kern w:val="0"/>
-          <w:sz w:val="18"/>
-          <w:szCs w:val="18"/>
-        </w:rPr>
-        <w:instrText xml:space="preserve"> HYPERLINK "https://link.zhihu.com/?target=https%3A//leetcode-cn.com/problems/implement-trie-prefix-tree/" \t "_blank" </w:instrText>
-      </w:r>
-      <w:r>
-        <w:rPr>
-          <w:rFonts w:ascii="微软雅黑" w:eastAsia="微软雅黑" w:hAnsi="微软雅黑" w:cs="宋体"/>
-          <w:color w:val="121212"/>
-          <w:kern w:val="0"/>
-          <w:sz w:val="18"/>
-          <w:szCs w:val="18"/>
-        </w:rPr>
-        <w:fldChar w:fldCharType="separate"/>
-      </w:r>
-      <w:r>
-        <w:rPr>
-          <w:rFonts w:ascii="微软雅黑" w:eastAsia="微软雅黑" w:hAnsi="微软雅黑" w:cs="宋体" w:hint="eastAsia"/>
-          <w:color w:val="0000FF"/>
-          <w:kern w:val="0"/>
-          <w:sz w:val="18"/>
-          <w:szCs w:val="18"/>
-          <w:u w:val="single"/>
-        </w:rPr>
-        <w:t>LC</w:t>
-      </w:r>
-      <w:r>
-        <w:rPr>
-          <w:rFonts w:ascii="微软雅黑" w:eastAsia="微软雅黑" w:hAnsi="微软雅黑" w:cs="宋体"/>
-          <w:color w:val="121212"/>
-          <w:kern w:val="0"/>
-          <w:sz w:val="18"/>
-          <w:szCs w:val="18"/>
-        </w:rPr>
-        <w:fldChar w:fldCharType="end"/>
-      </w:r>
-    </w:p>
-    <w:p>
-      <w:pPr>
-        <w:widowControl/>
-        <w:numPr>
-          <w:ilvl w:val="0"/>
-          <w:numId w:val="1"/>
-        </w:numPr>
-        <w:shd w:val="clear" w:color="auto" w:fill="FFFFFF"/>
-        <w:spacing w:before="100" w:beforeAutospacing="1" w:after="100" w:afterAutospacing="1"/>
-        <w:jc w:val="left"/>
-        <w:rPr>
-          <w:rFonts w:ascii="微软雅黑" w:eastAsia="微软雅黑" w:hAnsi="微软雅黑" w:cs="宋体"/>
-          <w:color w:val="121212"/>
-          <w:kern w:val="0"/>
-          <w:sz w:val="18"/>
-          <w:szCs w:val="18"/>
-        </w:rPr>
-      </w:pPr>
-      <w:r>
-        <w:rPr>
-          <w:rFonts w:ascii="微软雅黑" w:eastAsia="微软雅黑" w:hAnsi="微软雅黑" w:cs="宋体" w:hint="eastAsia"/>
-          <w:b/>
-          <w:bCs/>
-          <w:color w:val="121212"/>
-          <w:kern w:val="0"/>
-          <w:sz w:val="18"/>
-          <w:szCs w:val="18"/>
-        </w:rPr>
-        <w:t>单词搜索II</w:t>
-      </w:r>
-      <w:r>
-        <w:rPr>
-          <w:rFonts w:ascii="微软雅黑" w:eastAsia="微软雅黑" w:hAnsi="微软雅黑" w:cs="宋体" w:hint="eastAsia"/>
-          <w:color w:val="121212"/>
-          <w:kern w:val="0"/>
-          <w:sz w:val="18"/>
-          <w:szCs w:val="18"/>
-        </w:rPr>
-        <w:t>：</w:t>
-      </w:r>
-      <w:r>
-        <w:rPr>
-          <w:rFonts w:ascii="微软雅黑" w:eastAsia="微软雅黑" w:hAnsi="微软雅黑" w:cs="宋体"/>
-          <w:color w:val="121212"/>
-          <w:kern w:val="0"/>
-          <w:sz w:val="18"/>
-          <w:szCs w:val="18"/>
-        </w:rPr>
-        <w:fldChar w:fldCharType="begin"/>
-      </w:r>
-      <w:r>
-        <w:rPr>
-          <w:rFonts w:ascii="微软雅黑" w:eastAsia="微软雅黑" w:hAnsi="微软雅黑" w:cs="宋体"/>
-          <w:color w:val="121212"/>
-          <w:kern w:val="0"/>
-          <w:sz w:val="18"/>
-          <w:szCs w:val="18"/>
-        </w:rPr>
-        <w:instrText xml:space="preserve"> HYPERLINK "https://link.zhihu.com/?target=https%3A//leetcode-cn.com/problems/word-search-ii/" \t "_blank" </w:instrText>
-      </w:r>
-      <w:r>
-        <w:rPr>
-          <w:rFonts w:ascii="微软雅黑" w:eastAsia="微软雅黑" w:hAnsi="微软雅黑" w:cs="宋体"/>
-          <w:color w:val="121212"/>
-          <w:kern w:val="0"/>
-          <w:sz w:val="18"/>
-          <w:szCs w:val="18"/>
-        </w:rPr>
-        <w:fldChar w:fldCharType="separate"/>
-      </w:r>
-      <w:r>
-        <w:rPr>
-          <w:rFonts w:ascii="微软雅黑" w:eastAsia="微软雅黑" w:hAnsi="微软雅黑" w:cs="宋体" w:hint="eastAsia"/>
-          <w:color w:val="0000FF"/>
-          <w:kern w:val="0"/>
-          <w:sz w:val="18"/>
-          <w:szCs w:val="18"/>
-          <w:u w:val="single"/>
-        </w:rPr>
-        <w:t>LC</w:t>
-      </w:r>
-      <w:r>
-        <w:rPr>
-          <w:rFonts w:ascii="微软雅黑" w:eastAsia="微软雅黑" w:hAnsi="微软雅黑" w:cs="宋体"/>
-          <w:color w:val="121212"/>
-          <w:kern w:val="0"/>
-          <w:sz w:val="18"/>
-          <w:szCs w:val="18"/>
-        </w:rPr>
-        <w:fldChar w:fldCharType="end"/>
-      </w:r>
-    </w:p>
-    <w:p>
-      <w:pPr>
-        <w:widowControl/>
-        <w:numPr>
-          <w:ilvl w:val="0"/>
-          <w:numId w:val="1"/>
-        </w:numPr>
-        <w:shd w:val="clear" w:color="auto" w:fill="FFFFFF"/>
-        <w:spacing w:before="100" w:beforeAutospacing="1" w:after="100" w:afterAutospacing="1"/>
-        <w:jc w:val="left"/>
-        <w:rPr>
-          <w:rFonts w:ascii="微软雅黑" w:eastAsia="微软雅黑" w:hAnsi="微软雅黑" w:cs="宋体"/>
-          <w:color w:val="121212"/>
-          <w:kern w:val="0"/>
-          <w:sz w:val="18"/>
-          <w:szCs w:val="18"/>
-        </w:rPr>
-      </w:pPr>
-      <w:r>
-        <w:rPr>
-          <w:rFonts w:ascii="微软雅黑" w:eastAsia="微软雅黑" w:hAnsi="微软雅黑" w:cs="宋体" w:hint="eastAsia"/>
-          <w:b/>
-          <w:bCs/>
-          <w:color w:val="121212"/>
-          <w:kern w:val="0"/>
-          <w:sz w:val="18"/>
-          <w:szCs w:val="18"/>
-        </w:rPr>
-        <w:t>存在重复元素</w:t>
-      </w:r>
-      <w:r>
-        <w:rPr>
-          <w:rFonts w:ascii="微软雅黑" w:eastAsia="微软雅黑" w:hAnsi="微软雅黑" w:cs="宋体" w:hint="eastAsia"/>
-          <w:color w:val="121212"/>
-          <w:kern w:val="0"/>
-          <w:sz w:val="18"/>
-          <w:szCs w:val="18"/>
-        </w:rPr>
-        <w:t>：排序/哈希表</w:t>
-      </w:r>
-      <w:r>
-        <w:rPr>
-          <w:rFonts w:ascii="微软雅黑" w:eastAsia="微软雅黑" w:hAnsi="微软雅黑" w:cs="宋体"/>
-          <w:color w:val="121212"/>
-          <w:kern w:val="0"/>
-          <w:sz w:val="18"/>
-          <w:szCs w:val="18"/>
-        </w:rPr>
-        <w:fldChar w:fldCharType="begin"/>
-      </w:r>
-      <w:r>
-        <w:rPr>
-          <w:rFonts w:ascii="微软雅黑" w:eastAsia="微软雅黑" w:hAnsi="微软雅黑" w:cs="宋体"/>
-          <w:color w:val="121212"/>
-          <w:kern w:val="0"/>
-          <w:sz w:val="18"/>
-          <w:szCs w:val="18"/>
-        </w:rPr>
-        <w:instrText xml:space="preserve"> HYPERLINK "https://link.zhihu.com/?target=https%3A//leetcode-cn.com/problems/contains-duplicate/" \t "_blank" </w:instrText>
-      </w:r>
-      <w:r>
-        <w:rPr>
-          <w:rFonts w:ascii="微软雅黑" w:eastAsia="微软雅黑" w:hAnsi="微软雅黑" w:cs="宋体"/>
-          <w:color w:val="121212"/>
-          <w:kern w:val="0"/>
-          <w:sz w:val="18"/>
-          <w:szCs w:val="18"/>
-        </w:rPr>
-        <w:fldChar w:fldCharType="separate"/>
-      </w:r>
-      <w:r>
-        <w:rPr>
-          <w:rFonts w:ascii="微软雅黑" w:eastAsia="微软雅黑" w:hAnsi="微软雅黑" w:cs="宋体" w:hint="eastAsia"/>
-          <w:color w:val="0000FF"/>
-          <w:kern w:val="0"/>
-          <w:sz w:val="18"/>
-          <w:szCs w:val="18"/>
-          <w:u w:val="single"/>
-        </w:rPr>
-        <w:t>LC</w:t>
-      </w:r>
-      <w:r>
-        <w:rPr>
-          <w:rFonts w:ascii="微软雅黑" w:eastAsia="微软雅黑" w:hAnsi="微软雅黑" w:cs="宋体"/>
-          <w:color w:val="121212"/>
-          <w:kern w:val="0"/>
-          <w:sz w:val="18"/>
-          <w:szCs w:val="18"/>
-        </w:rPr>
-        <w:fldChar w:fldCharType="end"/>
-      </w:r>
-    </w:p>
-    <w:p>
-      <w:pPr>
-        <w:widowControl/>
-        <w:numPr>
-          <w:ilvl w:val="0"/>
-          <w:numId w:val="1"/>
-        </w:numPr>
-        <w:shd w:val="clear" w:color="auto" w:fill="FFFFFF"/>
-        <w:spacing w:before="100" w:beforeAutospacing="1" w:after="100" w:afterAutospacing="1"/>
-        <w:jc w:val="left"/>
-        <w:rPr>
-          <w:rFonts w:ascii="微软雅黑" w:eastAsia="微软雅黑" w:hAnsi="微软雅黑" w:cs="宋体"/>
-          <w:color w:val="121212"/>
-          <w:kern w:val="0"/>
-          <w:sz w:val="18"/>
-          <w:szCs w:val="18"/>
-        </w:rPr>
-      </w:pPr>
-      <w:r>
-        <w:rPr>
-          <w:rFonts w:ascii="微软雅黑" w:eastAsia="微软雅黑" w:hAnsi="微软雅黑" w:cs="宋体" w:hint="eastAsia"/>
-          <w:b/>
-          <w:bCs/>
-          <w:color w:val="121212"/>
-          <w:kern w:val="0"/>
-          <w:sz w:val="18"/>
-          <w:szCs w:val="18"/>
-        </w:rPr>
-        <w:t>天际线</w:t>
-      </w:r>
-      <w:r>
-        <w:rPr>
-          <w:rFonts w:ascii="微软雅黑" w:eastAsia="微软雅黑" w:hAnsi="微软雅黑" w:cs="宋体" w:hint="eastAsia"/>
-          <w:color w:val="121212"/>
-          <w:kern w:val="0"/>
-          <w:sz w:val="18"/>
-          <w:szCs w:val="18"/>
-        </w:rPr>
-        <w:t>：使用一个vector排序，遍历，放到multiset里（右端点放进去，左端点出来），获取最大高度，更新结果。</w:t>
-      </w:r>
-      <w:r>
-        <w:rPr>
-          <w:rFonts w:ascii="微软雅黑" w:eastAsia="微软雅黑" w:hAnsi="微软雅黑" w:cs="宋体"/>
-          <w:color w:val="121212"/>
-          <w:kern w:val="0"/>
-          <w:sz w:val="18"/>
-          <w:szCs w:val="18"/>
-        </w:rPr>
-        <w:fldChar w:fldCharType="begin"/>
-      </w:r>
-      <w:r>
-        <w:rPr>
-          <w:rFonts w:ascii="微软雅黑" w:eastAsia="微软雅黑" w:hAnsi="微软雅黑" w:cs="宋体"/>
-          <w:color w:val="121212"/>
-          <w:kern w:val="0"/>
-          <w:sz w:val="18"/>
-          <w:szCs w:val="18"/>
-        </w:rPr>
-        <w:instrText xml:space="preserve"> HYPERLINK "https://link.zhihu.com/?target=https%3A//leetcode-cn.com/problems/the-skyline-problem/" \t "_blank" </w:instrText>
-      </w:r>
-      <w:r>
-        <w:rPr>
-          <w:rFonts w:ascii="微软雅黑" w:eastAsia="微软雅黑" w:hAnsi="微软雅黑" w:cs="宋体"/>
-          <w:color w:val="121212"/>
-          <w:kern w:val="0"/>
-          <w:sz w:val="18"/>
-          <w:szCs w:val="18"/>
-        </w:rPr>
-        <w:fldChar w:fldCharType="separate"/>
-      </w:r>
-      <w:r>
-        <w:rPr>
-          <w:rFonts w:ascii="微软雅黑" w:eastAsia="微软雅黑" w:hAnsi="微软雅黑" w:cs="宋体" w:hint="eastAsia"/>
-          <w:color w:val="0000FF"/>
-          <w:kern w:val="0"/>
-          <w:sz w:val="18"/>
-          <w:szCs w:val="18"/>
-          <w:u w:val="single"/>
-        </w:rPr>
-        <w:t>LC</w:t>
-      </w:r>
-      <w:r>
-        <w:rPr>
-          <w:rFonts w:ascii="微软雅黑" w:eastAsia="微软雅黑" w:hAnsi="微软雅黑" w:cs="宋体"/>
-          <w:color w:val="121212"/>
-          <w:kern w:val="0"/>
-          <w:sz w:val="18"/>
-          <w:szCs w:val="18"/>
-        </w:rPr>
-        <w:fldChar w:fldCharType="end"/>
-      </w:r>
-    </w:p>
-    <w:p>
-      <w:pPr>
-        <w:widowControl/>
-        <w:numPr>
-          <w:ilvl w:val="0"/>
-          <w:numId w:val="1"/>
-        </w:numPr>
-        <w:shd w:val="clear" w:color="auto" w:fill="FFFFFF"/>
-        <w:spacing w:before="100" w:beforeAutospacing="1" w:after="100" w:afterAutospacing="1"/>
-        <w:jc w:val="left"/>
-        <w:rPr>
-          <w:rFonts w:ascii="微软雅黑" w:eastAsia="微软雅黑" w:hAnsi="微软雅黑" w:cs="宋体"/>
-          <w:color w:val="121212"/>
-          <w:kern w:val="0"/>
-          <w:sz w:val="18"/>
-          <w:szCs w:val="18"/>
-        </w:rPr>
-      </w:pPr>
-      <w:r>
-        <w:rPr>
-          <w:rFonts w:ascii="微软雅黑" w:eastAsia="微软雅黑" w:hAnsi="微软雅黑" w:cs="宋体" w:hint="eastAsia"/>
-          <w:b/>
-          <w:bCs/>
-          <w:color w:val="121212"/>
-          <w:kern w:val="0"/>
-          <w:sz w:val="18"/>
-          <w:szCs w:val="18"/>
-        </w:rPr>
-        <w:t>二叉树中所有距离为K的结点</w:t>
+        <w:t>反转链表</w:t>
       </w:r>
       <w:r>
         <w:rPr>
@@ -13232,7 +12399,6 @@
           <w:szCs w:val="18"/>
         </w:rPr>
       </w:pPr>
-      <w:proofErr w:type="gramStart"/>
       <w:r>
         <w:rPr>
           <w:rFonts w:ascii="微软雅黑" w:eastAsia="微软雅黑" w:hAnsi="微软雅黑" w:cs="宋体" w:hint="eastAsia"/>
@@ -13243,9 +12409,302 @@
           <w:sz w:val="18"/>
           <w:szCs w:val="18"/>
         </w:rPr>
-        <w:t>二叉搜索树</w:t>
+        <w:t>课程表</w:t>
+      </w:r>
+      <w:r>
+        <w:rPr>
+          <w:rFonts w:ascii="微软雅黑" w:eastAsia="微软雅黑" w:hAnsi="微软雅黑" w:cs="宋体" w:hint="eastAsia"/>
+          <w:color w:val="121212"/>
+          <w:kern w:val="0"/>
+          <w:sz w:val="18"/>
+          <w:szCs w:val="18"/>
+        </w:rPr>
+        <w:t>：要做某事，必须先做其他事，问是否有可能，说白了就是判断图中是否有环，拓扑排序。两种做法：一种是DFS：</w:t>
+      </w:r>
+      <w:r>
+        <w:rPr>
+          <w:rFonts w:ascii="微软雅黑" w:eastAsia="微软雅黑" w:hAnsi="微软雅黑" w:cs="宋体" w:hint="eastAsia"/>
+          <w:color w:val="121212"/>
+          <w:kern w:val="0"/>
+          <w:sz w:val="18"/>
+          <w:szCs w:val="18"/>
+        </w:rPr>
+        <w:br/>
+      </w:r>
+      <w:r>
+        <w:rPr>
+          <w:rFonts w:ascii="微软雅黑" w:eastAsia="微软雅黑" w:hAnsi="微软雅黑" w:cs="宋体" w:hint="eastAsia"/>
+          <w:color w:val="121212"/>
+          <w:kern w:val="0"/>
+          <w:sz w:val="18"/>
+          <w:szCs w:val="18"/>
+        </w:rPr>
+        <w:br/>
+        <w:t>一种是BFS：先构建邻接矩阵，并统计每个课程（节点）的入度。</w:t>
+      </w:r>
+      <w:proofErr w:type="gramStart"/>
+      <w:r>
+        <w:rPr>
+          <w:rFonts w:ascii="微软雅黑" w:eastAsia="微软雅黑" w:hAnsi="微软雅黑" w:cs="宋体" w:hint="eastAsia"/>
+          <w:color w:val="121212"/>
+          <w:kern w:val="0"/>
+          <w:sz w:val="18"/>
+          <w:szCs w:val="18"/>
+        </w:rPr>
+        <w:t>把入度为</w:t>
       </w:r>
       <w:proofErr w:type="gramEnd"/>
+      <w:r>
+        <w:rPr>
+          <w:rFonts w:ascii="微软雅黑" w:eastAsia="微软雅黑" w:hAnsi="微软雅黑" w:cs="宋体" w:hint="eastAsia"/>
+          <w:color w:val="121212"/>
+          <w:kern w:val="0"/>
+          <w:sz w:val="18"/>
+          <w:szCs w:val="18"/>
+        </w:rPr>
+        <w:t>0的都加到队列中，然后遍历队列，弹出元素（</w:t>
+      </w:r>
+      <w:proofErr w:type="gramStart"/>
+      <w:r>
+        <w:rPr>
+          <w:rFonts w:ascii="微软雅黑" w:eastAsia="微软雅黑" w:hAnsi="微软雅黑" w:cs="宋体" w:hint="eastAsia"/>
+          <w:color w:val="121212"/>
+          <w:kern w:val="0"/>
+          <w:sz w:val="18"/>
+          <w:szCs w:val="18"/>
+        </w:rPr>
+        <w:t>入度为</w:t>
+      </w:r>
+      <w:proofErr w:type="gramEnd"/>
+      <w:r>
+        <w:rPr>
+          <w:rFonts w:ascii="微软雅黑" w:eastAsia="微软雅黑" w:hAnsi="微软雅黑" w:cs="宋体" w:hint="eastAsia"/>
+          <w:color w:val="121212"/>
+          <w:kern w:val="0"/>
+          <w:sz w:val="18"/>
+          <w:szCs w:val="18"/>
+        </w:rPr>
+        <w:t>0的节点），以从邻接矩阵中找到以该节点</w:t>
+      </w:r>
+      <w:proofErr w:type="gramStart"/>
+      <w:r>
+        <w:rPr>
+          <w:rFonts w:ascii="微软雅黑" w:eastAsia="微软雅黑" w:hAnsi="微软雅黑" w:cs="宋体" w:hint="eastAsia"/>
+          <w:color w:val="121212"/>
+          <w:kern w:val="0"/>
+          <w:sz w:val="18"/>
+          <w:szCs w:val="18"/>
+        </w:rPr>
+        <w:t>为入度的</w:t>
+      </w:r>
+      <w:proofErr w:type="gramEnd"/>
+      <w:r>
+        <w:rPr>
+          <w:rFonts w:ascii="微软雅黑" w:eastAsia="微软雅黑" w:hAnsi="微软雅黑" w:cs="宋体" w:hint="eastAsia"/>
+          <w:color w:val="121212"/>
+          <w:kern w:val="0"/>
+          <w:sz w:val="18"/>
+          <w:szCs w:val="18"/>
+        </w:rPr>
+        <w:t>其他节点，并分别将它们</w:t>
+      </w:r>
+      <w:proofErr w:type="gramStart"/>
+      <w:r>
+        <w:rPr>
+          <w:rFonts w:ascii="微软雅黑" w:eastAsia="微软雅黑" w:hAnsi="微软雅黑" w:cs="宋体" w:hint="eastAsia"/>
+          <w:color w:val="121212"/>
+          <w:kern w:val="0"/>
+          <w:sz w:val="18"/>
+          <w:szCs w:val="18"/>
+        </w:rPr>
+        <w:t>的入度都</w:t>
+      </w:r>
+      <w:proofErr w:type="gramEnd"/>
+      <w:r>
+        <w:rPr>
+          <w:rFonts w:ascii="微软雅黑" w:eastAsia="微软雅黑" w:hAnsi="微软雅黑" w:cs="宋体" w:hint="eastAsia"/>
+          <w:color w:val="121212"/>
+          <w:kern w:val="0"/>
+          <w:sz w:val="18"/>
+          <w:szCs w:val="18"/>
+        </w:rPr>
+        <w:t>减去</w:t>
+      </w:r>
+      <w:proofErr w:type="gramStart"/>
+      <w:r>
+        <w:rPr>
+          <w:rFonts w:ascii="微软雅黑" w:eastAsia="微软雅黑" w:hAnsi="微软雅黑" w:cs="宋体" w:hint="eastAsia"/>
+          <w:color w:val="121212"/>
+          <w:kern w:val="0"/>
+          <w:sz w:val="18"/>
+          <w:szCs w:val="18"/>
+        </w:rPr>
+        <w:t>一</w:t>
+      </w:r>
+      <w:proofErr w:type="gramEnd"/>
+      <w:r>
+        <w:rPr>
+          <w:rFonts w:ascii="微软雅黑" w:eastAsia="微软雅黑" w:hAnsi="微软雅黑" w:cs="宋体" w:hint="eastAsia"/>
+          <w:color w:val="121212"/>
+          <w:kern w:val="0"/>
+          <w:sz w:val="18"/>
+          <w:szCs w:val="18"/>
+        </w:rPr>
+        <w:t>。最后判断所有节点</w:t>
+      </w:r>
+      <w:proofErr w:type="gramStart"/>
+      <w:r>
+        <w:rPr>
+          <w:rFonts w:ascii="微软雅黑" w:eastAsia="微软雅黑" w:hAnsi="微软雅黑" w:cs="宋体" w:hint="eastAsia"/>
+          <w:color w:val="121212"/>
+          <w:kern w:val="0"/>
+          <w:sz w:val="18"/>
+          <w:szCs w:val="18"/>
+        </w:rPr>
+        <w:t>的入度是否</w:t>
+      </w:r>
+      <w:proofErr w:type="gramEnd"/>
+      <w:r>
+        <w:rPr>
+          <w:rFonts w:ascii="微软雅黑" w:eastAsia="微软雅黑" w:hAnsi="微软雅黑" w:cs="宋体" w:hint="eastAsia"/>
+          <w:color w:val="121212"/>
+          <w:kern w:val="0"/>
+          <w:sz w:val="18"/>
+          <w:szCs w:val="18"/>
+        </w:rPr>
+        <w:t>为0。</w:t>
+      </w:r>
+      <w:r>
+        <w:rPr>
+          <w:rFonts w:ascii="微软雅黑" w:eastAsia="微软雅黑" w:hAnsi="微软雅黑" w:cs="宋体"/>
+          <w:color w:val="121212"/>
+          <w:kern w:val="0"/>
+          <w:sz w:val="18"/>
+          <w:szCs w:val="18"/>
+        </w:rPr>
+        <w:fldChar w:fldCharType="begin"/>
+      </w:r>
+      <w:r>
+        <w:rPr>
+          <w:rFonts w:ascii="微软雅黑" w:eastAsia="微软雅黑" w:hAnsi="微软雅黑" w:cs="宋体"/>
+          <w:color w:val="121212"/>
+          <w:kern w:val="0"/>
+          <w:sz w:val="18"/>
+          <w:szCs w:val="18"/>
+        </w:rPr>
+        <w:instrText xml:space="preserve"> HYPERLINK "https://link.zhihu.com/?target=https%3A//leetcode-cn.com/problems/course-schedule/" \t "_blank" </w:instrText>
+      </w:r>
+      <w:r>
+        <w:rPr>
+          <w:rFonts w:ascii="微软雅黑" w:eastAsia="微软雅黑" w:hAnsi="微软雅黑" w:cs="宋体"/>
+          <w:color w:val="121212"/>
+          <w:kern w:val="0"/>
+          <w:sz w:val="18"/>
+          <w:szCs w:val="18"/>
+        </w:rPr>
+        <w:fldChar w:fldCharType="separate"/>
+      </w:r>
+      <w:r>
+        <w:rPr>
+          <w:rFonts w:ascii="微软雅黑" w:eastAsia="微软雅黑" w:hAnsi="微软雅黑" w:cs="宋体" w:hint="eastAsia"/>
+          <w:color w:val="0000FF"/>
+          <w:kern w:val="0"/>
+          <w:sz w:val="18"/>
+          <w:szCs w:val="18"/>
+          <w:u w:val="single"/>
+        </w:rPr>
+        <w:t>LC</w:t>
+      </w:r>
+      <w:r>
+        <w:rPr>
+          <w:rFonts w:ascii="微软雅黑" w:eastAsia="微软雅黑" w:hAnsi="微软雅黑" w:cs="宋体"/>
+          <w:color w:val="121212"/>
+          <w:kern w:val="0"/>
+          <w:sz w:val="18"/>
+          <w:szCs w:val="18"/>
+        </w:rPr>
+        <w:fldChar w:fldCharType="end"/>
+      </w:r>
+      <w:r>
+        <w:rPr>
+          <w:rFonts w:ascii="微软雅黑" w:eastAsia="微软雅黑" w:hAnsi="微软雅黑" w:cs="宋体" w:hint="eastAsia"/>
+          <w:color w:val="121212"/>
+          <w:kern w:val="0"/>
+          <w:sz w:val="18"/>
+          <w:szCs w:val="18"/>
+        </w:rPr>
+        <w:t>，课程表II：</w:t>
+      </w:r>
+      <w:r>
+        <w:rPr>
+          <w:rFonts w:ascii="微软雅黑" w:eastAsia="微软雅黑" w:hAnsi="微软雅黑" w:cs="宋体"/>
+          <w:color w:val="121212"/>
+          <w:kern w:val="0"/>
+          <w:sz w:val="18"/>
+          <w:szCs w:val="18"/>
+        </w:rPr>
+        <w:fldChar w:fldCharType="begin"/>
+      </w:r>
+      <w:r>
+        <w:rPr>
+          <w:rFonts w:ascii="微软雅黑" w:eastAsia="微软雅黑" w:hAnsi="微软雅黑" w:cs="宋体"/>
+          <w:color w:val="121212"/>
+          <w:kern w:val="0"/>
+          <w:sz w:val="18"/>
+          <w:szCs w:val="18"/>
+        </w:rPr>
+        <w:instrText xml:space="preserve"> HYPERLINK "https://link.zhihu.com/?target=https%3A//leetcode-cn.com/problems/course-schedule-ii/" \t "_blank" </w:instrText>
+      </w:r>
+      <w:r>
+        <w:rPr>
+          <w:rFonts w:ascii="微软雅黑" w:eastAsia="微软雅黑" w:hAnsi="微软雅黑" w:cs="宋体"/>
+          <w:color w:val="121212"/>
+          <w:kern w:val="0"/>
+          <w:sz w:val="18"/>
+          <w:szCs w:val="18"/>
+        </w:rPr>
+        <w:fldChar w:fldCharType="separate"/>
+      </w:r>
+      <w:r>
+        <w:rPr>
+          <w:rFonts w:ascii="微软雅黑" w:eastAsia="微软雅黑" w:hAnsi="微软雅黑" w:cs="宋体" w:hint="eastAsia"/>
+          <w:color w:val="0000FF"/>
+          <w:kern w:val="0"/>
+          <w:sz w:val="18"/>
+          <w:szCs w:val="18"/>
+          <w:u w:val="single"/>
+        </w:rPr>
+        <w:t>LC</w:t>
+      </w:r>
+      <w:r>
+        <w:rPr>
+          <w:rFonts w:ascii="微软雅黑" w:eastAsia="微软雅黑" w:hAnsi="微软雅黑" w:cs="宋体"/>
+          <w:color w:val="121212"/>
+          <w:kern w:val="0"/>
+          <w:sz w:val="18"/>
+          <w:szCs w:val="18"/>
+        </w:rPr>
+        <w:fldChar w:fldCharType="end"/>
+      </w:r>
+    </w:p>
+    <w:p>
+      <w:pPr>
+        <w:widowControl/>
+        <w:numPr>
+          <w:ilvl w:val="0"/>
+          <w:numId w:val="1"/>
+        </w:numPr>
+        <w:shd w:val="clear" w:color="auto" w:fill="FFFFFF"/>
+        <w:spacing w:before="100" w:beforeAutospacing="1" w:after="100" w:afterAutospacing="1"/>
+        <w:jc w:val="left"/>
+        <w:rPr>
+          <w:rFonts w:ascii="微软雅黑" w:eastAsia="微软雅黑" w:hAnsi="微软雅黑" w:cs="宋体"/>
+          <w:color w:val="121212"/>
+          <w:kern w:val="0"/>
+          <w:sz w:val="18"/>
+          <w:szCs w:val="18"/>
+        </w:rPr>
+      </w:pPr>
       <w:r>
         <w:rPr>
           <w:rFonts w:ascii="微软雅黑" w:eastAsia="微软雅黑" w:hAnsi="微软雅黑" w:cs="宋体" w:hint="eastAsia"/>
@@ -13256,7 +12715,419 @@
           <w:sz w:val="18"/>
           <w:szCs w:val="18"/>
         </w:rPr>
-        <w:t>中第K小的元素</w:t>
+        <w:t>实现 Trie (前缀树)</w:t>
+      </w:r>
+      <w:r>
+        <w:rPr>
+          <w:rFonts w:ascii="微软雅黑" w:eastAsia="微软雅黑" w:hAnsi="微软雅黑" w:cs="宋体" w:hint="eastAsia"/>
+          <w:color w:val="121212"/>
+          <w:kern w:val="0"/>
+          <w:sz w:val="18"/>
+          <w:szCs w:val="18"/>
+        </w:rPr>
+        <w:t>：创建时，先创建26个孩子节点，并都置为</w:t>
+      </w:r>
+      <w:proofErr w:type="spellStart"/>
+      <w:r>
+        <w:rPr>
+          <w:rFonts w:ascii="微软雅黑" w:eastAsia="微软雅黑" w:hAnsi="微软雅黑" w:cs="宋体" w:hint="eastAsia"/>
+          <w:color w:val="121212"/>
+          <w:kern w:val="0"/>
+          <w:sz w:val="18"/>
+          <w:szCs w:val="18"/>
+        </w:rPr>
+        <w:t>nullptr</w:t>
+      </w:r>
+      <w:proofErr w:type="spellEnd"/>
+      <w:r>
+        <w:rPr>
+          <w:rFonts w:ascii="微软雅黑" w:eastAsia="微软雅黑" w:hAnsi="微软雅黑" w:cs="宋体" w:hint="eastAsia"/>
+          <w:color w:val="121212"/>
+          <w:kern w:val="0"/>
+          <w:sz w:val="18"/>
+          <w:szCs w:val="18"/>
+        </w:rPr>
+        <w:t>。insert时，对于某个字母，先判断以其为索引的孩子节点是否存在，不存在需要创建，遍历到最后，需要</w:t>
+      </w:r>
+      <w:proofErr w:type="gramStart"/>
+      <w:r>
+        <w:rPr>
+          <w:rFonts w:ascii="微软雅黑" w:eastAsia="微软雅黑" w:hAnsi="微软雅黑" w:cs="宋体" w:hint="eastAsia"/>
+          <w:color w:val="121212"/>
+          <w:kern w:val="0"/>
+          <w:sz w:val="18"/>
+          <w:szCs w:val="18"/>
+        </w:rPr>
+        <w:t>置结束</w:t>
+      </w:r>
+      <w:proofErr w:type="gramEnd"/>
+      <w:r>
+        <w:rPr>
+          <w:rFonts w:ascii="微软雅黑" w:eastAsia="微软雅黑" w:hAnsi="微软雅黑" w:cs="宋体" w:hint="eastAsia"/>
+          <w:color w:val="121212"/>
+          <w:kern w:val="0"/>
+          <w:sz w:val="18"/>
+          <w:szCs w:val="18"/>
+        </w:rPr>
+        <w:t>标识位。</w:t>
+      </w:r>
+      <w:r>
+        <w:rPr>
+          <w:rFonts w:ascii="微软雅黑" w:eastAsia="微软雅黑" w:hAnsi="微软雅黑" w:cs="宋体"/>
+          <w:color w:val="121212"/>
+          <w:kern w:val="0"/>
+          <w:sz w:val="18"/>
+          <w:szCs w:val="18"/>
+        </w:rPr>
+        <w:fldChar w:fldCharType="begin"/>
+      </w:r>
+      <w:r>
+        <w:rPr>
+          <w:rFonts w:ascii="微软雅黑" w:eastAsia="微软雅黑" w:hAnsi="微软雅黑" w:cs="宋体"/>
+          <w:color w:val="121212"/>
+          <w:kern w:val="0"/>
+          <w:sz w:val="18"/>
+          <w:szCs w:val="18"/>
+        </w:rPr>
+        <w:instrText xml:space="preserve"> HYPERLINK "https://link.zhihu.com/?target=https%3A//leetcode-cn.com/problems/implement-trie-prefix-tree/" \t "_blank" </w:instrText>
+      </w:r>
+      <w:r>
+        <w:rPr>
+          <w:rFonts w:ascii="微软雅黑" w:eastAsia="微软雅黑" w:hAnsi="微软雅黑" w:cs="宋体"/>
+          <w:color w:val="121212"/>
+          <w:kern w:val="0"/>
+          <w:sz w:val="18"/>
+          <w:szCs w:val="18"/>
+        </w:rPr>
+        <w:fldChar w:fldCharType="separate"/>
+      </w:r>
+      <w:r>
+        <w:rPr>
+          <w:rFonts w:ascii="微软雅黑" w:eastAsia="微软雅黑" w:hAnsi="微软雅黑" w:cs="宋体" w:hint="eastAsia"/>
+          <w:color w:val="0000FF"/>
+          <w:kern w:val="0"/>
+          <w:sz w:val="18"/>
+          <w:szCs w:val="18"/>
+          <w:u w:val="single"/>
+        </w:rPr>
+        <w:t>LC</w:t>
+      </w:r>
+      <w:r>
+        <w:rPr>
+          <w:rFonts w:ascii="微软雅黑" w:eastAsia="微软雅黑" w:hAnsi="微软雅黑" w:cs="宋体"/>
+          <w:color w:val="121212"/>
+          <w:kern w:val="0"/>
+          <w:sz w:val="18"/>
+          <w:szCs w:val="18"/>
+        </w:rPr>
+        <w:fldChar w:fldCharType="end"/>
+      </w:r>
+    </w:p>
+    <w:p>
+      <w:pPr>
+        <w:widowControl/>
+        <w:numPr>
+          <w:ilvl w:val="0"/>
+          <w:numId w:val="1"/>
+        </w:numPr>
+        <w:shd w:val="clear" w:color="auto" w:fill="FFFFFF"/>
+        <w:spacing w:before="100" w:beforeAutospacing="1" w:after="100" w:afterAutospacing="1"/>
+        <w:jc w:val="left"/>
+        <w:rPr>
+          <w:rFonts w:ascii="微软雅黑" w:eastAsia="微软雅黑" w:hAnsi="微软雅黑" w:cs="宋体"/>
+          <w:color w:val="121212"/>
+          <w:kern w:val="0"/>
+          <w:sz w:val="18"/>
+          <w:szCs w:val="18"/>
+        </w:rPr>
+      </w:pPr>
+      <w:r>
+        <w:rPr>
+          <w:rFonts w:ascii="微软雅黑" w:eastAsia="微软雅黑" w:hAnsi="微软雅黑" w:cs="宋体" w:hint="eastAsia"/>
+          <w:b/>
+          <w:bCs/>
+          <w:color w:val="121212"/>
+          <w:kern w:val="0"/>
+          <w:sz w:val="18"/>
+          <w:szCs w:val="18"/>
+        </w:rPr>
+        <w:t>单词搜索II</w:t>
+      </w:r>
+      <w:r>
+        <w:rPr>
+          <w:rFonts w:ascii="微软雅黑" w:eastAsia="微软雅黑" w:hAnsi="微软雅黑" w:cs="宋体" w:hint="eastAsia"/>
+          <w:color w:val="121212"/>
+          <w:kern w:val="0"/>
+          <w:sz w:val="18"/>
+          <w:szCs w:val="18"/>
+        </w:rPr>
+        <w:t>：</w:t>
+      </w:r>
+      <w:r>
+        <w:rPr>
+          <w:rFonts w:ascii="微软雅黑" w:eastAsia="微软雅黑" w:hAnsi="微软雅黑" w:cs="宋体"/>
+          <w:color w:val="121212"/>
+          <w:kern w:val="0"/>
+          <w:sz w:val="18"/>
+          <w:szCs w:val="18"/>
+        </w:rPr>
+        <w:fldChar w:fldCharType="begin"/>
+      </w:r>
+      <w:r>
+        <w:rPr>
+          <w:rFonts w:ascii="微软雅黑" w:eastAsia="微软雅黑" w:hAnsi="微软雅黑" w:cs="宋体"/>
+          <w:color w:val="121212"/>
+          <w:kern w:val="0"/>
+          <w:sz w:val="18"/>
+          <w:szCs w:val="18"/>
+        </w:rPr>
+        <w:instrText xml:space="preserve"> HYPERLINK "https://link.zhihu.com/?target=https%3A//leetcode-cn.com/problems/word-search-ii/" \t "_blank" </w:instrText>
+      </w:r>
+      <w:r>
+        <w:rPr>
+          <w:rFonts w:ascii="微软雅黑" w:eastAsia="微软雅黑" w:hAnsi="微软雅黑" w:cs="宋体"/>
+          <w:color w:val="121212"/>
+          <w:kern w:val="0"/>
+          <w:sz w:val="18"/>
+          <w:szCs w:val="18"/>
+        </w:rPr>
+        <w:fldChar w:fldCharType="separate"/>
+      </w:r>
+      <w:r>
+        <w:rPr>
+          <w:rFonts w:ascii="微软雅黑" w:eastAsia="微软雅黑" w:hAnsi="微软雅黑" w:cs="宋体" w:hint="eastAsia"/>
+          <w:color w:val="0000FF"/>
+          <w:kern w:val="0"/>
+          <w:sz w:val="18"/>
+          <w:szCs w:val="18"/>
+          <w:u w:val="single"/>
+        </w:rPr>
+        <w:t>LC</w:t>
+      </w:r>
+      <w:r>
+        <w:rPr>
+          <w:rFonts w:ascii="微软雅黑" w:eastAsia="微软雅黑" w:hAnsi="微软雅黑" w:cs="宋体"/>
+          <w:color w:val="121212"/>
+          <w:kern w:val="0"/>
+          <w:sz w:val="18"/>
+          <w:szCs w:val="18"/>
+        </w:rPr>
+        <w:fldChar w:fldCharType="end"/>
+      </w:r>
+    </w:p>
+    <w:p>
+      <w:pPr>
+        <w:widowControl/>
+        <w:numPr>
+          <w:ilvl w:val="0"/>
+          <w:numId w:val="1"/>
+        </w:numPr>
+        <w:shd w:val="clear" w:color="auto" w:fill="FFFFFF"/>
+        <w:spacing w:before="100" w:beforeAutospacing="1" w:after="100" w:afterAutospacing="1"/>
+        <w:jc w:val="left"/>
+        <w:rPr>
+          <w:rFonts w:ascii="微软雅黑" w:eastAsia="微软雅黑" w:hAnsi="微软雅黑" w:cs="宋体"/>
+          <w:color w:val="121212"/>
+          <w:kern w:val="0"/>
+          <w:sz w:val="18"/>
+          <w:szCs w:val="18"/>
+        </w:rPr>
+      </w:pPr>
+      <w:r>
+        <w:rPr>
+          <w:rFonts w:ascii="微软雅黑" w:eastAsia="微软雅黑" w:hAnsi="微软雅黑" w:cs="宋体" w:hint="eastAsia"/>
+          <w:b/>
+          <w:bCs/>
+          <w:color w:val="121212"/>
+          <w:kern w:val="0"/>
+          <w:sz w:val="18"/>
+          <w:szCs w:val="18"/>
+        </w:rPr>
+        <w:t>存在重复元素</w:t>
+      </w:r>
+      <w:r>
+        <w:rPr>
+          <w:rFonts w:ascii="微软雅黑" w:eastAsia="微软雅黑" w:hAnsi="微软雅黑" w:cs="宋体" w:hint="eastAsia"/>
+          <w:color w:val="121212"/>
+          <w:kern w:val="0"/>
+          <w:sz w:val="18"/>
+          <w:szCs w:val="18"/>
+        </w:rPr>
+        <w:t>：排序/哈希表</w:t>
+      </w:r>
+      <w:r>
+        <w:rPr>
+          <w:rFonts w:ascii="微软雅黑" w:eastAsia="微软雅黑" w:hAnsi="微软雅黑" w:cs="宋体"/>
+          <w:color w:val="121212"/>
+          <w:kern w:val="0"/>
+          <w:sz w:val="18"/>
+          <w:szCs w:val="18"/>
+        </w:rPr>
+        <w:fldChar w:fldCharType="begin"/>
+      </w:r>
+      <w:r>
+        <w:rPr>
+          <w:rFonts w:ascii="微软雅黑" w:eastAsia="微软雅黑" w:hAnsi="微软雅黑" w:cs="宋体"/>
+          <w:color w:val="121212"/>
+          <w:kern w:val="0"/>
+          <w:sz w:val="18"/>
+          <w:szCs w:val="18"/>
+        </w:rPr>
+        <w:instrText xml:space="preserve"> HYPERLINK "https://link.zhihu.com/?target=https%3A//leetcode-cn.com/problems/contains-duplicate/" \t "_blank" </w:instrText>
+      </w:r>
+      <w:r>
+        <w:rPr>
+          <w:rFonts w:ascii="微软雅黑" w:eastAsia="微软雅黑" w:hAnsi="微软雅黑" w:cs="宋体"/>
+          <w:color w:val="121212"/>
+          <w:kern w:val="0"/>
+          <w:sz w:val="18"/>
+          <w:szCs w:val="18"/>
+        </w:rPr>
+        <w:fldChar w:fldCharType="separate"/>
+      </w:r>
+      <w:r>
+        <w:rPr>
+          <w:rFonts w:ascii="微软雅黑" w:eastAsia="微软雅黑" w:hAnsi="微软雅黑" w:cs="宋体" w:hint="eastAsia"/>
+          <w:color w:val="0000FF"/>
+          <w:kern w:val="0"/>
+          <w:sz w:val="18"/>
+          <w:szCs w:val="18"/>
+          <w:u w:val="single"/>
+        </w:rPr>
+        <w:t>LC</w:t>
+      </w:r>
+      <w:r>
+        <w:rPr>
+          <w:rFonts w:ascii="微软雅黑" w:eastAsia="微软雅黑" w:hAnsi="微软雅黑" w:cs="宋体"/>
+          <w:color w:val="121212"/>
+          <w:kern w:val="0"/>
+          <w:sz w:val="18"/>
+          <w:szCs w:val="18"/>
+        </w:rPr>
+        <w:fldChar w:fldCharType="end"/>
+      </w:r>
+    </w:p>
+    <w:p>
+      <w:pPr>
+        <w:widowControl/>
+        <w:numPr>
+          <w:ilvl w:val="0"/>
+          <w:numId w:val="1"/>
+        </w:numPr>
+        <w:shd w:val="clear" w:color="auto" w:fill="FFFFFF"/>
+        <w:spacing w:before="100" w:beforeAutospacing="1" w:after="100" w:afterAutospacing="1"/>
+        <w:jc w:val="left"/>
+        <w:rPr>
+          <w:rFonts w:ascii="微软雅黑" w:eastAsia="微软雅黑" w:hAnsi="微软雅黑" w:cs="宋体"/>
+          <w:color w:val="121212"/>
+          <w:kern w:val="0"/>
+          <w:sz w:val="18"/>
+          <w:szCs w:val="18"/>
+        </w:rPr>
+      </w:pPr>
+      <w:r>
+        <w:rPr>
+          <w:rFonts w:ascii="微软雅黑" w:eastAsia="微软雅黑" w:hAnsi="微软雅黑" w:cs="宋体" w:hint="eastAsia"/>
+          <w:b/>
+          <w:bCs/>
+          <w:color w:val="121212"/>
+          <w:kern w:val="0"/>
+          <w:sz w:val="18"/>
+          <w:szCs w:val="18"/>
+        </w:rPr>
+        <w:t>天际线</w:t>
+      </w:r>
+      <w:r>
+        <w:rPr>
+          <w:rFonts w:ascii="微软雅黑" w:eastAsia="微软雅黑" w:hAnsi="微软雅黑" w:cs="宋体" w:hint="eastAsia"/>
+          <w:color w:val="121212"/>
+          <w:kern w:val="0"/>
+          <w:sz w:val="18"/>
+          <w:szCs w:val="18"/>
+        </w:rPr>
+        <w:t>：使用一个vector排序，遍历，放到multiset里（右端点放进去，左端点出来），获取最大高度，更新结果。</w:t>
+      </w:r>
+      <w:r>
+        <w:rPr>
+          <w:rFonts w:ascii="微软雅黑" w:eastAsia="微软雅黑" w:hAnsi="微软雅黑" w:cs="宋体"/>
+          <w:color w:val="121212"/>
+          <w:kern w:val="0"/>
+          <w:sz w:val="18"/>
+          <w:szCs w:val="18"/>
+        </w:rPr>
+        <w:fldChar w:fldCharType="begin"/>
+      </w:r>
+      <w:r>
+        <w:rPr>
+          <w:rFonts w:ascii="微软雅黑" w:eastAsia="微软雅黑" w:hAnsi="微软雅黑" w:cs="宋体"/>
+          <w:color w:val="121212"/>
+          <w:kern w:val="0"/>
+          <w:sz w:val="18"/>
+          <w:szCs w:val="18"/>
+        </w:rPr>
+        <w:instrText xml:space="preserve"> HYPERLINK "https://link.zhihu.com/?target=https%3A//leetcode-cn.com/problems/the-skyline-problem/" \t "_blank" </w:instrText>
+      </w:r>
+      <w:r>
+        <w:rPr>
+          <w:rFonts w:ascii="微软雅黑" w:eastAsia="微软雅黑" w:hAnsi="微软雅黑" w:cs="宋体"/>
+          <w:color w:val="121212"/>
+          <w:kern w:val="0"/>
+          <w:sz w:val="18"/>
+          <w:szCs w:val="18"/>
+        </w:rPr>
+        <w:fldChar w:fldCharType="separate"/>
+      </w:r>
+      <w:r>
+        <w:rPr>
+          <w:rFonts w:ascii="微软雅黑" w:eastAsia="微软雅黑" w:hAnsi="微软雅黑" w:cs="宋体" w:hint="eastAsia"/>
+          <w:color w:val="0000FF"/>
+          <w:kern w:val="0"/>
+          <w:sz w:val="18"/>
+          <w:szCs w:val="18"/>
+          <w:u w:val="single"/>
+        </w:rPr>
+        <w:t>LC</w:t>
+      </w:r>
+      <w:r>
+        <w:rPr>
+          <w:rFonts w:ascii="微软雅黑" w:eastAsia="微软雅黑" w:hAnsi="微软雅黑" w:cs="宋体"/>
+          <w:color w:val="121212"/>
+          <w:kern w:val="0"/>
+          <w:sz w:val="18"/>
+          <w:szCs w:val="18"/>
+        </w:rPr>
+        <w:fldChar w:fldCharType="end"/>
+      </w:r>
+    </w:p>
+    <w:p>
+      <w:pPr>
+        <w:widowControl/>
+        <w:numPr>
+          <w:ilvl w:val="0"/>
+          <w:numId w:val="1"/>
+        </w:numPr>
+        <w:shd w:val="clear" w:color="auto" w:fill="FFFFFF"/>
+        <w:spacing w:before="100" w:beforeAutospacing="1" w:after="100" w:afterAutospacing="1"/>
+        <w:jc w:val="left"/>
+        <w:rPr>
+          <w:rFonts w:ascii="微软雅黑" w:eastAsia="微软雅黑" w:hAnsi="微软雅黑" w:cs="宋体"/>
+          <w:color w:val="121212"/>
+          <w:kern w:val="0"/>
+          <w:sz w:val="18"/>
+          <w:szCs w:val="18"/>
+        </w:rPr>
+      </w:pPr>
+      <w:r>
+        <w:rPr>
+          <w:rFonts w:ascii="微软雅黑" w:eastAsia="微软雅黑" w:hAnsi="微软雅黑" w:cs="宋体" w:hint="eastAsia"/>
+          <w:b/>
+          <w:bCs/>
+          <w:color w:val="121212"/>
+          <w:kern w:val="0"/>
+          <w:sz w:val="18"/>
+          <w:szCs w:val="18"/>
+        </w:rPr>
+        <w:t>二叉树中所有距离为K的结点</w:t>
       </w:r>
       <w:r>
         <w:rPr>
@@ -13300,6 +13171,7 @@
           <w:szCs w:val="18"/>
         </w:rPr>
       </w:pPr>
+      <w:proofErr w:type="gramStart"/>
       <w:r>
         <w:rPr>
           <w:rFonts w:ascii="微软雅黑" w:eastAsia="微软雅黑" w:hAnsi="微软雅黑" w:cs="宋体" w:hint="eastAsia"/>
@@ -13310,6 +13182,73 @@
           <w:sz w:val="18"/>
           <w:szCs w:val="18"/>
         </w:rPr>
+        <w:t>二叉搜索树</w:t>
+      </w:r>
+      <w:proofErr w:type="gramEnd"/>
+      <w:r>
+        <w:rPr>
+          <w:rFonts w:ascii="微软雅黑" w:eastAsia="微软雅黑" w:hAnsi="微软雅黑" w:cs="宋体" w:hint="eastAsia"/>
+          <w:b/>
+          <w:bCs/>
+          <w:color w:val="121212"/>
+          <w:kern w:val="0"/>
+          <w:sz w:val="18"/>
+          <w:szCs w:val="18"/>
+        </w:rPr>
+        <w:t>中第K小的元素</w:t>
+      </w:r>
+      <w:r>
+        <w:rPr>
+          <w:rFonts w:ascii="微软雅黑" w:eastAsia="微软雅黑" w:hAnsi="微软雅黑" w:cs="宋体" w:hint="eastAsia"/>
+          <w:color w:val="121212"/>
+          <w:kern w:val="0"/>
+          <w:sz w:val="18"/>
+          <w:szCs w:val="18"/>
+        </w:rPr>
+        <w:t>：</w:t>
+      </w:r>
+      <w:hyperlink r:id="rId58" w:tgtFrame="_blank" w:history="1">
+        <w:r>
+          <w:rPr>
+            <w:rFonts w:ascii="微软雅黑" w:eastAsia="微软雅黑" w:hAnsi="微软雅黑" w:cs="宋体" w:hint="eastAsia"/>
+            <w:color w:val="0000FF"/>
+            <w:kern w:val="0"/>
+            <w:sz w:val="18"/>
+            <w:szCs w:val="18"/>
+            <w:u w:val="single"/>
+          </w:rPr>
+          <w:t>LC</w:t>
+        </w:r>
+      </w:hyperlink>
+    </w:p>
+    <w:p>
+      <w:pPr>
+        <w:widowControl/>
+        <w:numPr>
+          <w:ilvl w:val="0"/>
+          <w:numId w:val="1"/>
+        </w:numPr>
+        <w:shd w:val="clear" w:color="auto" w:fill="FFFFFF"/>
+        <w:spacing w:before="100" w:beforeAutospacing="1" w:after="100" w:afterAutospacing="1"/>
+        <w:jc w:val="left"/>
+        <w:rPr>
+          <w:rFonts w:ascii="微软雅黑" w:eastAsia="微软雅黑" w:hAnsi="微软雅黑" w:cs="宋体"/>
+          <w:color w:val="121212"/>
+          <w:kern w:val="0"/>
+          <w:sz w:val="18"/>
+          <w:szCs w:val="18"/>
+        </w:rPr>
+      </w:pPr>
+      <w:r>
+        <w:rPr>
+          <w:rFonts w:ascii="微软雅黑" w:eastAsia="微软雅黑" w:hAnsi="微软雅黑" w:cs="宋体" w:hint="eastAsia"/>
+          <w:b/>
+          <w:bCs/>
+          <w:color w:val="121212"/>
+          <w:kern w:val="0"/>
+          <w:sz w:val="18"/>
+          <w:szCs w:val="18"/>
+        </w:rPr>
         <w:t>回文链表</w:t>
       </w:r>
       <w:r>
@@ -13322,7 +13261,7 @@
         </w:rPr>
         <w:t>：找到链表中点进行反转后半部分，再比较。</w:t>
       </w:r>
-      <w:hyperlink r:id="rId58" w:tgtFrame="_blank" w:history="1">
+      <w:hyperlink r:id="rId59" w:tgtFrame="_blank" w:history="1">
         <w:r>
           <w:rPr>
             <w:rFonts w:ascii="微软雅黑" w:eastAsia="微软雅黑" w:hAnsi="微软雅黑" w:cs="宋体" w:hint="eastAsia"/>
@@ -13375,60 +13314,6 @@
           <w:szCs w:val="18"/>
         </w:rPr>
         <w:t>：</w:t>
-      </w:r>
-      <w:hyperlink r:id="rId59" w:tgtFrame="_blank" w:history="1">
-        <w:r>
-          <w:rPr>
-            <w:rFonts w:ascii="微软雅黑" w:eastAsia="微软雅黑" w:hAnsi="微软雅黑" w:cs="宋体" w:hint="eastAsia"/>
-            <w:color w:val="0000FF"/>
-            <w:kern w:val="0"/>
-            <w:sz w:val="18"/>
-            <w:szCs w:val="18"/>
-            <w:u w:val="single"/>
-          </w:rPr>
-          <w:t>LC</w:t>
-        </w:r>
-      </w:hyperlink>
-    </w:p>
-    <w:p>
-      <w:pPr>
-        <w:widowControl/>
-        <w:numPr>
-          <w:ilvl w:val="0"/>
-          <w:numId w:val="1"/>
-        </w:numPr>
-        <w:shd w:val="clear" w:color="auto" w:fill="FFFFFF"/>
-        <w:spacing w:before="100" w:beforeAutospacing="1" w:after="100" w:afterAutospacing="1"/>
-        <w:jc w:val="left"/>
-        <w:rPr>
-          <w:rFonts w:ascii="微软雅黑" w:eastAsia="微软雅黑" w:hAnsi="微软雅黑" w:cs="宋体"/>
-          <w:color w:val="121212"/>
-          <w:kern w:val="0"/>
-          <w:sz w:val="18"/>
-          <w:szCs w:val="18"/>
-        </w:rPr>
-      </w:pPr>
-      <w:r>
-        <w:rPr>
-          <w:rFonts w:ascii="微软雅黑" w:eastAsia="微软雅黑" w:hAnsi="微软雅黑" w:cs="宋体" w:hint="eastAsia"/>
-          <w:b/>
-          <w:bCs/>
-          <w:color w:val="121212"/>
-          <w:kern w:val="0"/>
-          <w:sz w:val="18"/>
-          <w:szCs w:val="18"/>
-        </w:rPr>
-        <w:t>删除链表中的节点</w:t>
-      </w:r>
-      <w:r>
-        <w:rPr>
-          <w:rFonts w:ascii="微软雅黑" w:eastAsia="微软雅黑" w:hAnsi="微软雅黑" w:cs="宋体" w:hint="eastAsia"/>
-          <w:color w:val="121212"/>
-          <w:kern w:val="0"/>
-          <w:sz w:val="18"/>
-          <w:szCs w:val="18"/>
-        </w:rPr>
-        <w:t>：赋值为链表下一个节点的值。</w:t>
       </w:r>
       <w:hyperlink r:id="rId60" w:tgtFrame="_blank" w:history="1">
         <w:r>
@@ -13472,17 +13357,17 @@
           <w:sz w:val="18"/>
           <w:szCs w:val="18"/>
         </w:rPr>
-        <w:t>除自身以外数组的乘积</w:t>
-      </w:r>
-      <w:r>
-        <w:rPr>
-          <w:rFonts w:ascii="微软雅黑" w:eastAsia="微软雅黑" w:hAnsi="微软雅黑" w:cs="宋体" w:hint="eastAsia"/>
-          <w:color w:val="121212"/>
-          <w:kern w:val="0"/>
-          <w:sz w:val="18"/>
-          <w:szCs w:val="18"/>
-        </w:rPr>
-        <w:t>：左右乘积列表。</w:t>
+        <w:t>删除链表中的节点</w:t>
+      </w:r>
+      <w:r>
+        <w:rPr>
+          <w:rFonts w:ascii="微软雅黑" w:eastAsia="微软雅黑" w:hAnsi="微软雅黑" w:cs="宋体" w:hint="eastAsia"/>
+          <w:color w:val="121212"/>
+          <w:kern w:val="0"/>
+          <w:sz w:val="18"/>
+          <w:szCs w:val="18"/>
+        </w:rPr>
+        <w:t>：赋值为链表下一个节点的值。</w:t>
       </w:r>
       <w:hyperlink r:id="rId61" w:tgtFrame="_blank" w:history="1">
         <w:r>
@@ -13526,18 +13411,17 @@
           <w:sz w:val="18"/>
           <w:szCs w:val="18"/>
         </w:rPr>
-        <w:lastRenderedPageBreak/>
-        <w:t>滑动窗口最大值</w:t>
-      </w:r>
-      <w:r>
-        <w:rPr>
-          <w:rFonts w:ascii="微软雅黑" w:eastAsia="微软雅黑" w:hAnsi="微软雅黑" w:cs="宋体" w:hint="eastAsia"/>
-          <w:color w:val="121212"/>
-          <w:kern w:val="0"/>
-          <w:sz w:val="18"/>
-          <w:szCs w:val="18"/>
-        </w:rPr>
-        <w:t>：维持一个非严格单调递减队列。</w:t>
+        <w:t>除自身以外数组的乘积</w:t>
+      </w:r>
+      <w:r>
+        <w:rPr>
+          <w:rFonts w:ascii="微软雅黑" w:eastAsia="微软雅黑" w:hAnsi="微软雅黑" w:cs="宋体" w:hint="eastAsia"/>
+          <w:color w:val="121212"/>
+          <w:kern w:val="0"/>
+          <w:sz w:val="18"/>
+          <w:szCs w:val="18"/>
+        </w:rPr>
+        <w:t>：左右乘积列表。</w:t>
       </w:r>
       <w:hyperlink r:id="rId62" w:tgtFrame="_blank" w:history="1">
         <w:r>
@@ -13581,109 +13465,17 @@
           <w:sz w:val="18"/>
           <w:szCs w:val="18"/>
         </w:rPr>
-        <w:t>搜索二维矩阵</w:t>
-      </w:r>
-      <w:r>
-        <w:rPr>
-          <w:rFonts w:ascii="微软雅黑" w:eastAsia="微软雅黑" w:hAnsi="微软雅黑" w:cs="宋体" w:hint="eastAsia"/>
-          <w:color w:val="121212"/>
-          <w:kern w:val="0"/>
-          <w:sz w:val="18"/>
-          <w:szCs w:val="18"/>
-        </w:rPr>
-        <w:t>：右上-&gt;左下搜索，可以用二分加快搜索</w:t>
-      </w:r>
-      <w:r>
-        <w:rPr>
-          <w:rFonts w:ascii="微软雅黑" w:eastAsia="微软雅黑" w:hAnsi="微软雅黑" w:cs="宋体"/>
-          <w:color w:val="121212"/>
-          <w:kern w:val="0"/>
-          <w:sz w:val="18"/>
-          <w:szCs w:val="18"/>
-        </w:rPr>
-        <w:fldChar w:fldCharType="begin"/>
-      </w:r>
-      <w:r>
-        <w:rPr>
-          <w:rFonts w:ascii="微软雅黑" w:eastAsia="微软雅黑" w:hAnsi="微软雅黑" w:cs="宋体"/>
-          <w:color w:val="121212"/>
-          <w:kern w:val="0"/>
-          <w:sz w:val="18"/>
-          <w:szCs w:val="18"/>
-        </w:rPr>
-        <w:instrText xml:space="preserve"> HYPERLINK "https://link.zhihu.com/?target=https%3A//leetcode-cn.com/problems/search-a-2d-matrix-ii/" \t "_blank" </w:instrText>
-      </w:r>
-      <w:r>
-        <w:rPr>
-          <w:rFonts w:ascii="微软雅黑" w:eastAsia="微软雅黑" w:hAnsi="微软雅黑" w:cs="宋体"/>
-          <w:color w:val="121212"/>
-          <w:kern w:val="0"/>
-          <w:sz w:val="18"/>
-          <w:szCs w:val="18"/>
-        </w:rPr>
-        <w:fldChar w:fldCharType="separate"/>
-      </w:r>
-      <w:r>
-        <w:rPr>
-          <w:rFonts w:ascii="微软雅黑" w:eastAsia="微软雅黑" w:hAnsi="微软雅黑" w:cs="宋体" w:hint="eastAsia"/>
-          <w:color w:val="0000FF"/>
-          <w:kern w:val="0"/>
-          <w:sz w:val="18"/>
-          <w:szCs w:val="18"/>
-          <w:u w:val="single"/>
-        </w:rPr>
-        <w:t>LC</w:t>
-      </w:r>
-      <w:r>
-        <w:rPr>
-          <w:rFonts w:ascii="微软雅黑" w:eastAsia="微软雅黑" w:hAnsi="微软雅黑" w:cs="宋体"/>
-          <w:color w:val="121212"/>
-          <w:kern w:val="0"/>
-          <w:sz w:val="18"/>
-          <w:szCs w:val="18"/>
-        </w:rPr>
-        <w:fldChar w:fldCharType="end"/>
-      </w:r>
-    </w:p>
-    <w:p>
-      <w:pPr>
-        <w:widowControl/>
-        <w:numPr>
-          <w:ilvl w:val="0"/>
-          <w:numId w:val="1"/>
-        </w:numPr>
-        <w:shd w:val="clear" w:color="auto" w:fill="FFFFFF"/>
-        <w:spacing w:before="100" w:beforeAutospacing="1" w:after="100" w:afterAutospacing="1"/>
-        <w:jc w:val="left"/>
-        <w:rPr>
-          <w:rFonts w:ascii="微软雅黑" w:eastAsia="微软雅黑" w:hAnsi="微软雅黑" w:cs="宋体"/>
-          <w:color w:val="121212"/>
-          <w:kern w:val="0"/>
-          <w:sz w:val="18"/>
-          <w:szCs w:val="18"/>
-        </w:rPr>
-      </w:pPr>
-      <w:r>
-        <w:rPr>
-          <w:rFonts w:ascii="微软雅黑" w:eastAsia="微软雅黑" w:hAnsi="微软雅黑" w:cs="宋体" w:hint="eastAsia"/>
-          <w:b/>
-          <w:bCs/>
-          <w:color w:val="121212"/>
-          <w:kern w:val="0"/>
-          <w:sz w:val="18"/>
-          <w:szCs w:val="18"/>
-        </w:rPr>
-        <w:t>有效的字母异位词</w:t>
-      </w:r>
-      <w:r>
-        <w:rPr>
-          <w:rFonts w:ascii="微软雅黑" w:eastAsia="微软雅黑" w:hAnsi="微软雅黑" w:cs="宋体" w:hint="eastAsia"/>
-          <w:color w:val="121212"/>
-          <w:kern w:val="0"/>
-          <w:sz w:val="18"/>
-          <w:szCs w:val="18"/>
-        </w:rPr>
-        <w:t>：</w:t>
+        <w:t>滑动窗口最大值</w:t>
+      </w:r>
+      <w:r>
+        <w:rPr>
+          <w:rFonts w:ascii="微软雅黑" w:eastAsia="微软雅黑" w:hAnsi="微软雅黑" w:cs="宋体" w:hint="eastAsia"/>
+          <w:color w:val="121212"/>
+          <w:kern w:val="0"/>
+          <w:sz w:val="18"/>
+          <w:szCs w:val="18"/>
+        </w:rPr>
+        <w:t>：维持一个非严格单调递减队列。</w:t>
       </w:r>
       <w:hyperlink r:id="rId63" w:tgtFrame="_blank" w:history="1">
         <w:r>
@@ -13727,17 +13519,109 @@
           <w:sz w:val="18"/>
           <w:szCs w:val="18"/>
         </w:rPr>
-        <w:t>缺失的数字</w:t>
-      </w:r>
-      <w:r>
-        <w:rPr>
-          <w:rFonts w:ascii="微软雅黑" w:eastAsia="微软雅黑" w:hAnsi="微软雅黑" w:cs="宋体" w:hint="eastAsia"/>
-          <w:color w:val="121212"/>
-          <w:kern w:val="0"/>
-          <w:sz w:val="18"/>
-          <w:szCs w:val="18"/>
-        </w:rPr>
-        <w:t>：求和，再减。</w:t>
+        <w:t>搜索二维矩阵</w:t>
+      </w:r>
+      <w:r>
+        <w:rPr>
+          <w:rFonts w:ascii="微软雅黑" w:eastAsia="微软雅黑" w:hAnsi="微软雅黑" w:cs="宋体" w:hint="eastAsia"/>
+          <w:color w:val="121212"/>
+          <w:kern w:val="0"/>
+          <w:sz w:val="18"/>
+          <w:szCs w:val="18"/>
+        </w:rPr>
+        <w:t>：右上-&gt;左下搜索，可以用二分加快搜索</w:t>
+      </w:r>
+      <w:r>
+        <w:rPr>
+          <w:rFonts w:ascii="微软雅黑" w:eastAsia="微软雅黑" w:hAnsi="微软雅黑" w:cs="宋体"/>
+          <w:color w:val="121212"/>
+          <w:kern w:val="0"/>
+          <w:sz w:val="18"/>
+          <w:szCs w:val="18"/>
+        </w:rPr>
+        <w:fldChar w:fldCharType="begin"/>
+      </w:r>
+      <w:r>
+        <w:rPr>
+          <w:rFonts w:ascii="微软雅黑" w:eastAsia="微软雅黑" w:hAnsi="微软雅黑" w:cs="宋体"/>
+          <w:color w:val="121212"/>
+          <w:kern w:val="0"/>
+          <w:sz w:val="18"/>
+          <w:szCs w:val="18"/>
+        </w:rPr>
+        <w:instrText xml:space="preserve"> HYPERLINK "https://link.zhihu.com/?target=https%3A//leetcode-cn.com/problems/search-a-2d-matrix-ii/" \t "_blank" </w:instrText>
+      </w:r>
+      <w:r>
+        <w:rPr>
+          <w:rFonts w:ascii="微软雅黑" w:eastAsia="微软雅黑" w:hAnsi="微软雅黑" w:cs="宋体"/>
+          <w:color w:val="121212"/>
+          <w:kern w:val="0"/>
+          <w:sz w:val="18"/>
+          <w:szCs w:val="18"/>
+        </w:rPr>
+        <w:fldChar w:fldCharType="separate"/>
+      </w:r>
+      <w:r>
+        <w:rPr>
+          <w:rFonts w:ascii="微软雅黑" w:eastAsia="微软雅黑" w:hAnsi="微软雅黑" w:cs="宋体" w:hint="eastAsia"/>
+          <w:color w:val="0000FF"/>
+          <w:kern w:val="0"/>
+          <w:sz w:val="18"/>
+          <w:szCs w:val="18"/>
+          <w:u w:val="single"/>
+        </w:rPr>
+        <w:t>LC</w:t>
+      </w:r>
+      <w:r>
+        <w:rPr>
+          <w:rFonts w:ascii="微软雅黑" w:eastAsia="微软雅黑" w:hAnsi="微软雅黑" w:cs="宋体"/>
+          <w:color w:val="121212"/>
+          <w:kern w:val="0"/>
+          <w:sz w:val="18"/>
+          <w:szCs w:val="18"/>
+        </w:rPr>
+        <w:fldChar w:fldCharType="end"/>
+      </w:r>
+    </w:p>
+    <w:p>
+      <w:pPr>
+        <w:widowControl/>
+        <w:numPr>
+          <w:ilvl w:val="0"/>
+          <w:numId w:val="1"/>
+        </w:numPr>
+        <w:shd w:val="clear" w:color="auto" w:fill="FFFFFF"/>
+        <w:spacing w:before="100" w:beforeAutospacing="1" w:after="100" w:afterAutospacing="1"/>
+        <w:jc w:val="left"/>
+        <w:rPr>
+          <w:rFonts w:ascii="微软雅黑" w:eastAsia="微软雅黑" w:hAnsi="微软雅黑" w:cs="宋体"/>
+          <w:color w:val="121212"/>
+          <w:kern w:val="0"/>
+          <w:sz w:val="18"/>
+          <w:szCs w:val="18"/>
+        </w:rPr>
+      </w:pPr>
+      <w:r>
+        <w:rPr>
+          <w:rFonts w:ascii="微软雅黑" w:eastAsia="微软雅黑" w:hAnsi="微软雅黑" w:cs="宋体" w:hint="eastAsia"/>
+          <w:b/>
+          <w:bCs/>
+          <w:color w:val="121212"/>
+          <w:kern w:val="0"/>
+          <w:sz w:val="18"/>
+          <w:szCs w:val="18"/>
+        </w:rPr>
+        <w:t>有效的字母异位词</w:t>
+      </w:r>
+      <w:r>
+        <w:rPr>
+          <w:rFonts w:ascii="微软雅黑" w:eastAsia="微软雅黑" w:hAnsi="微软雅黑" w:cs="宋体" w:hint="eastAsia"/>
+          <w:color w:val="121212"/>
+          <w:kern w:val="0"/>
+          <w:sz w:val="18"/>
+          <w:szCs w:val="18"/>
+        </w:rPr>
+        <w:t>：</w:t>
       </w:r>
       <w:hyperlink r:id="rId64" w:tgtFrame="_blank" w:history="1">
         <w:r>
@@ -13781,237 +13665,17 @@
           <w:sz w:val="18"/>
           <w:szCs w:val="18"/>
         </w:rPr>
-        <w:t>完全平方数</w:t>
-      </w:r>
-      <w:r>
-        <w:rPr>
-          <w:rFonts w:ascii="微软雅黑" w:eastAsia="微软雅黑" w:hAnsi="微软雅黑" w:cs="宋体" w:hint="eastAsia"/>
-          <w:color w:val="121212"/>
-          <w:kern w:val="0"/>
-          <w:sz w:val="18"/>
-          <w:szCs w:val="18"/>
-        </w:rPr>
-        <w:t>：返回和为n的完全平方数的最少数量，求最少这种问题，首先想到</w:t>
-      </w:r>
-      <w:proofErr w:type="spellStart"/>
-      <w:r>
-        <w:rPr>
-          <w:rFonts w:ascii="微软雅黑" w:eastAsia="微软雅黑" w:hAnsi="微软雅黑" w:cs="宋体" w:hint="eastAsia"/>
-          <w:color w:val="121212"/>
-          <w:kern w:val="0"/>
-          <w:sz w:val="18"/>
-          <w:szCs w:val="18"/>
-        </w:rPr>
-        <w:t>dp</w:t>
-      </w:r>
-      <w:proofErr w:type="spellEnd"/>
-      <w:r>
-        <w:rPr>
-          <w:rFonts w:ascii="微软雅黑" w:eastAsia="微软雅黑" w:hAnsi="微软雅黑" w:cs="宋体" w:hint="eastAsia"/>
-          <w:color w:val="121212"/>
-          <w:kern w:val="0"/>
-          <w:sz w:val="18"/>
-          <w:szCs w:val="18"/>
-        </w:rPr>
-        <w:t>。</w:t>
-      </w:r>
-      <w:r>
-        <w:rPr>
-          <w:rFonts w:ascii="微软雅黑" w:eastAsia="微软雅黑" w:hAnsi="微软雅黑" w:cs="宋体" w:hint="eastAsia"/>
-          <w:color w:val="121212"/>
-          <w:kern w:val="0"/>
-          <w:sz w:val="18"/>
-          <w:szCs w:val="18"/>
-        </w:rPr>
-        <w:br/>
-      </w:r>
-      <w:proofErr w:type="spellStart"/>
-      <w:r>
-        <w:rPr>
-          <w:rFonts w:ascii="微软雅黑" w:eastAsia="微软雅黑" w:hAnsi="微软雅黑" w:cs="宋体" w:hint="eastAsia"/>
-          <w:color w:val="121212"/>
-          <w:kern w:val="0"/>
-          <w:sz w:val="18"/>
-          <w:szCs w:val="18"/>
-        </w:rPr>
-        <w:t>dp</w:t>
-      </w:r>
-      <w:proofErr w:type="spellEnd"/>
-      <w:r>
-        <w:rPr>
-          <w:rFonts w:ascii="微软雅黑" w:eastAsia="微软雅黑" w:hAnsi="微软雅黑" w:cs="宋体" w:hint="eastAsia"/>
-          <w:color w:val="121212"/>
-          <w:kern w:val="0"/>
-          <w:sz w:val="18"/>
-          <w:szCs w:val="18"/>
-        </w:rPr>
-        <w:t xml:space="preserve">[n] = </w:t>
-      </w:r>
-      <w:proofErr w:type="gramStart"/>
-      <w:r>
-        <w:rPr>
-          <w:rFonts w:ascii="微软雅黑" w:eastAsia="微软雅黑" w:hAnsi="微软雅黑" w:cs="宋体" w:hint="eastAsia"/>
-          <w:color w:val="121212"/>
-          <w:kern w:val="0"/>
-          <w:sz w:val="18"/>
-          <w:szCs w:val="18"/>
-        </w:rPr>
-        <w:t>min(</w:t>
-      </w:r>
-      <w:proofErr w:type="spellStart"/>
-      <w:proofErr w:type="gramEnd"/>
-      <w:r>
-        <w:rPr>
-          <w:rFonts w:ascii="微软雅黑" w:eastAsia="微软雅黑" w:hAnsi="微软雅黑" w:cs="宋体" w:hint="eastAsia"/>
-          <w:color w:val="121212"/>
-          <w:kern w:val="0"/>
-          <w:sz w:val="18"/>
-          <w:szCs w:val="18"/>
-        </w:rPr>
-        <w:t>dp</w:t>
-      </w:r>
-      <w:proofErr w:type="spellEnd"/>
-      <w:r>
-        <w:rPr>
-          <w:rFonts w:ascii="微软雅黑" w:eastAsia="微软雅黑" w:hAnsi="微软雅黑" w:cs="宋体" w:hint="eastAsia"/>
-          <w:color w:val="121212"/>
-          <w:kern w:val="0"/>
-          <w:sz w:val="18"/>
-          <w:szCs w:val="18"/>
-        </w:rPr>
-        <w:t xml:space="preserve">[n - </w:t>
-      </w:r>
-      <w:proofErr w:type="spellStart"/>
-      <w:r>
-        <w:rPr>
-          <w:rFonts w:ascii="微软雅黑" w:eastAsia="微软雅黑" w:hAnsi="微软雅黑" w:cs="宋体" w:hint="eastAsia"/>
-          <w:color w:val="121212"/>
-          <w:kern w:val="0"/>
-          <w:sz w:val="18"/>
-          <w:szCs w:val="18"/>
-        </w:rPr>
-        <w:t>i</w:t>
-      </w:r>
-      <w:proofErr w:type="spellEnd"/>
-      <w:r>
-        <w:rPr>
-          <w:rFonts w:ascii="微软雅黑" w:eastAsia="微软雅黑" w:hAnsi="微软雅黑" w:cs="宋体" w:hint="eastAsia"/>
-          <w:color w:val="121212"/>
-          <w:kern w:val="0"/>
-          <w:sz w:val="18"/>
-          <w:szCs w:val="18"/>
-        </w:rPr>
-        <w:t xml:space="preserve"> * </w:t>
-      </w:r>
-      <w:proofErr w:type="spellStart"/>
-      <w:r>
-        <w:rPr>
-          <w:rFonts w:ascii="微软雅黑" w:eastAsia="微软雅黑" w:hAnsi="微软雅黑" w:cs="宋体" w:hint="eastAsia"/>
-          <w:color w:val="121212"/>
-          <w:kern w:val="0"/>
-          <w:sz w:val="18"/>
-          <w:szCs w:val="18"/>
-        </w:rPr>
-        <w:t>i</w:t>
-      </w:r>
-      <w:proofErr w:type="spellEnd"/>
-      <w:r>
-        <w:rPr>
-          <w:rFonts w:ascii="微软雅黑" w:eastAsia="微软雅黑" w:hAnsi="微软雅黑" w:cs="宋体" w:hint="eastAsia"/>
-          <w:color w:val="121212"/>
-          <w:kern w:val="0"/>
-          <w:sz w:val="18"/>
-          <w:szCs w:val="18"/>
-        </w:rPr>
-        <w:t xml:space="preserve">]). for </w:t>
-      </w:r>
-      <w:proofErr w:type="spellStart"/>
-      <w:r>
-        <w:rPr>
-          <w:rFonts w:ascii="微软雅黑" w:eastAsia="微软雅黑" w:hAnsi="微软雅黑" w:cs="宋体" w:hint="eastAsia"/>
-          <w:color w:val="121212"/>
-          <w:kern w:val="0"/>
-          <w:sz w:val="18"/>
-          <w:szCs w:val="18"/>
-        </w:rPr>
-        <w:t>i</w:t>
-      </w:r>
-      <w:proofErr w:type="spellEnd"/>
-      <w:r>
-        <w:rPr>
-          <w:rFonts w:ascii="微软雅黑" w:eastAsia="微软雅黑" w:hAnsi="微软雅黑" w:cs="宋体" w:hint="eastAsia"/>
-          <w:color w:val="121212"/>
-          <w:kern w:val="0"/>
-          <w:sz w:val="18"/>
-          <w:szCs w:val="18"/>
-        </w:rPr>
-        <w:t xml:space="preserve"> = 0...sqrt(n) </w:t>
-      </w:r>
-      <w:proofErr w:type="spellStart"/>
-      <w:r>
-        <w:rPr>
-          <w:rFonts w:ascii="微软雅黑" w:eastAsia="微软雅黑" w:hAnsi="微软雅黑" w:cs="宋体" w:hint="eastAsia"/>
-          <w:color w:val="121212"/>
-          <w:kern w:val="0"/>
-          <w:sz w:val="18"/>
-          <w:szCs w:val="18"/>
-        </w:rPr>
-        <w:t>init</w:t>
-      </w:r>
-      <w:proofErr w:type="spellEnd"/>
-      <w:r>
-        <w:rPr>
-          <w:rFonts w:ascii="微软雅黑" w:eastAsia="微软雅黑" w:hAnsi="微软雅黑" w:cs="宋体" w:hint="eastAsia"/>
-          <w:color w:val="121212"/>
-          <w:kern w:val="0"/>
-          <w:sz w:val="18"/>
-          <w:szCs w:val="18"/>
-        </w:rPr>
-        <w:t xml:space="preserve"> </w:t>
-      </w:r>
-      <w:proofErr w:type="spellStart"/>
-      <w:r>
-        <w:rPr>
-          <w:rFonts w:ascii="微软雅黑" w:eastAsia="微软雅黑" w:hAnsi="微软雅黑" w:cs="宋体" w:hint="eastAsia"/>
-          <w:color w:val="121212"/>
-          <w:kern w:val="0"/>
-          <w:sz w:val="18"/>
-          <w:szCs w:val="18"/>
-        </w:rPr>
-        <w:t>dp</w:t>
-      </w:r>
-      <w:proofErr w:type="spellEnd"/>
-      <w:r>
-        <w:rPr>
-          <w:rFonts w:ascii="微软雅黑" w:eastAsia="微软雅黑" w:hAnsi="微软雅黑" w:cs="宋体" w:hint="eastAsia"/>
-          <w:color w:val="121212"/>
-          <w:kern w:val="0"/>
-          <w:sz w:val="18"/>
-          <w:szCs w:val="18"/>
-        </w:rPr>
-        <w:t xml:space="preserve">[n] = </w:t>
-      </w:r>
-      <w:proofErr w:type="spellStart"/>
-      <w:r>
-        <w:rPr>
-          <w:rFonts w:ascii="微软雅黑" w:eastAsia="微软雅黑" w:hAnsi="微软雅黑" w:cs="宋体" w:hint="eastAsia"/>
-          <w:color w:val="121212"/>
-          <w:kern w:val="0"/>
-          <w:sz w:val="18"/>
-          <w:szCs w:val="18"/>
-        </w:rPr>
-        <w:t>i</w:t>
-      </w:r>
-      <w:proofErr w:type="spellEnd"/>
-      <w:r>
-        <w:rPr>
-          <w:rFonts w:ascii="微软雅黑" w:eastAsia="微软雅黑" w:hAnsi="微软雅黑" w:cs="宋体" w:hint="eastAsia"/>
-          <w:color w:val="121212"/>
-          <w:kern w:val="0"/>
-          <w:sz w:val="18"/>
-          <w:szCs w:val="18"/>
-        </w:rPr>
-        <w:t>. </w:t>
+        <w:t>缺失的数字</w:t>
+      </w:r>
+      <w:r>
+        <w:rPr>
+          <w:rFonts w:ascii="微软雅黑" w:eastAsia="微软雅黑" w:hAnsi="微软雅黑" w:cs="宋体" w:hint="eastAsia"/>
+          <w:color w:val="121212"/>
+          <w:kern w:val="0"/>
+          <w:sz w:val="18"/>
+          <w:szCs w:val="18"/>
+        </w:rPr>
+        <w:t>：求和，再减。</w:t>
       </w:r>
       <w:hyperlink r:id="rId65" w:tgtFrame="_blank" w:history="1">
         <w:r>
@@ -14050,6 +13714,280 @@
           <w:rFonts w:ascii="微软雅黑" w:eastAsia="微软雅黑" w:hAnsi="微软雅黑" w:cs="宋体" w:hint="eastAsia"/>
           <w:b/>
           <w:bCs/>
+          <w:color w:val="121212"/>
+          <w:kern w:val="0"/>
+          <w:sz w:val="18"/>
+          <w:szCs w:val="18"/>
+        </w:rPr>
+        <w:t>完全平方数</w:t>
+      </w:r>
+      <w:r>
+        <w:rPr>
+          <w:rFonts w:ascii="微软雅黑" w:eastAsia="微软雅黑" w:hAnsi="微软雅黑" w:cs="宋体" w:hint="eastAsia"/>
+          <w:color w:val="121212"/>
+          <w:kern w:val="0"/>
+          <w:sz w:val="18"/>
+          <w:szCs w:val="18"/>
+        </w:rPr>
+        <w:t>：返回和为n的完全平方数的最少数量，求最少这种问题，首先想到</w:t>
+      </w:r>
+      <w:proofErr w:type="spellStart"/>
+      <w:r>
+        <w:rPr>
+          <w:rFonts w:ascii="微软雅黑" w:eastAsia="微软雅黑" w:hAnsi="微软雅黑" w:cs="宋体" w:hint="eastAsia"/>
+          <w:color w:val="121212"/>
+          <w:kern w:val="0"/>
+          <w:sz w:val="18"/>
+          <w:szCs w:val="18"/>
+        </w:rPr>
+        <w:t>dp</w:t>
+      </w:r>
+      <w:proofErr w:type="spellEnd"/>
+      <w:r>
+        <w:rPr>
+          <w:rFonts w:ascii="微软雅黑" w:eastAsia="微软雅黑" w:hAnsi="微软雅黑" w:cs="宋体" w:hint="eastAsia"/>
+          <w:color w:val="121212"/>
+          <w:kern w:val="0"/>
+          <w:sz w:val="18"/>
+          <w:szCs w:val="18"/>
+        </w:rPr>
+        <w:t>。</w:t>
+      </w:r>
+      <w:r>
+        <w:rPr>
+          <w:rFonts w:ascii="微软雅黑" w:eastAsia="微软雅黑" w:hAnsi="微软雅黑" w:cs="宋体" w:hint="eastAsia"/>
+          <w:color w:val="121212"/>
+          <w:kern w:val="0"/>
+          <w:sz w:val="18"/>
+          <w:szCs w:val="18"/>
+        </w:rPr>
+        <w:br/>
+      </w:r>
+      <w:proofErr w:type="spellStart"/>
+      <w:r>
+        <w:rPr>
+          <w:rFonts w:ascii="微软雅黑" w:eastAsia="微软雅黑" w:hAnsi="微软雅黑" w:cs="宋体" w:hint="eastAsia"/>
+          <w:color w:val="121212"/>
+          <w:kern w:val="0"/>
+          <w:sz w:val="18"/>
+          <w:szCs w:val="18"/>
+        </w:rPr>
+        <w:t>dp</w:t>
+      </w:r>
+      <w:proofErr w:type="spellEnd"/>
+      <w:r>
+        <w:rPr>
+          <w:rFonts w:ascii="微软雅黑" w:eastAsia="微软雅黑" w:hAnsi="微软雅黑" w:cs="宋体" w:hint="eastAsia"/>
+          <w:color w:val="121212"/>
+          <w:kern w:val="0"/>
+          <w:sz w:val="18"/>
+          <w:szCs w:val="18"/>
+        </w:rPr>
+        <w:t xml:space="preserve">[n] = </w:t>
+      </w:r>
+      <w:proofErr w:type="gramStart"/>
+      <w:r>
+        <w:rPr>
+          <w:rFonts w:ascii="微软雅黑" w:eastAsia="微软雅黑" w:hAnsi="微软雅黑" w:cs="宋体" w:hint="eastAsia"/>
+          <w:color w:val="121212"/>
+          <w:kern w:val="0"/>
+          <w:sz w:val="18"/>
+          <w:szCs w:val="18"/>
+        </w:rPr>
+        <w:t>min(</w:t>
+      </w:r>
+      <w:proofErr w:type="spellStart"/>
+      <w:proofErr w:type="gramEnd"/>
+      <w:r>
+        <w:rPr>
+          <w:rFonts w:ascii="微软雅黑" w:eastAsia="微软雅黑" w:hAnsi="微软雅黑" w:cs="宋体" w:hint="eastAsia"/>
+          <w:color w:val="121212"/>
+          <w:kern w:val="0"/>
+          <w:sz w:val="18"/>
+          <w:szCs w:val="18"/>
+        </w:rPr>
+        <w:t>dp</w:t>
+      </w:r>
+      <w:proofErr w:type="spellEnd"/>
+      <w:r>
+        <w:rPr>
+          <w:rFonts w:ascii="微软雅黑" w:eastAsia="微软雅黑" w:hAnsi="微软雅黑" w:cs="宋体" w:hint="eastAsia"/>
+          <w:color w:val="121212"/>
+          <w:kern w:val="0"/>
+          <w:sz w:val="18"/>
+          <w:szCs w:val="18"/>
+        </w:rPr>
+        <w:t xml:space="preserve">[n - </w:t>
+      </w:r>
+      <w:proofErr w:type="spellStart"/>
+      <w:r>
+        <w:rPr>
+          <w:rFonts w:ascii="微软雅黑" w:eastAsia="微软雅黑" w:hAnsi="微软雅黑" w:cs="宋体" w:hint="eastAsia"/>
+          <w:color w:val="121212"/>
+          <w:kern w:val="0"/>
+          <w:sz w:val="18"/>
+          <w:szCs w:val="18"/>
+        </w:rPr>
+        <w:t>i</w:t>
+      </w:r>
+      <w:proofErr w:type="spellEnd"/>
+      <w:r>
+        <w:rPr>
+          <w:rFonts w:ascii="微软雅黑" w:eastAsia="微软雅黑" w:hAnsi="微软雅黑" w:cs="宋体" w:hint="eastAsia"/>
+          <w:color w:val="121212"/>
+          <w:kern w:val="0"/>
+          <w:sz w:val="18"/>
+          <w:szCs w:val="18"/>
+        </w:rPr>
+        <w:t xml:space="preserve"> * </w:t>
+      </w:r>
+      <w:proofErr w:type="spellStart"/>
+      <w:r>
+        <w:rPr>
+          <w:rFonts w:ascii="微软雅黑" w:eastAsia="微软雅黑" w:hAnsi="微软雅黑" w:cs="宋体" w:hint="eastAsia"/>
+          <w:color w:val="121212"/>
+          <w:kern w:val="0"/>
+          <w:sz w:val="18"/>
+          <w:szCs w:val="18"/>
+        </w:rPr>
+        <w:t>i</w:t>
+      </w:r>
+      <w:proofErr w:type="spellEnd"/>
+      <w:r>
+        <w:rPr>
+          <w:rFonts w:ascii="微软雅黑" w:eastAsia="微软雅黑" w:hAnsi="微软雅黑" w:cs="宋体" w:hint="eastAsia"/>
+          <w:color w:val="121212"/>
+          <w:kern w:val="0"/>
+          <w:sz w:val="18"/>
+          <w:szCs w:val="18"/>
+        </w:rPr>
+        <w:t xml:space="preserve">]). for </w:t>
+      </w:r>
+      <w:proofErr w:type="spellStart"/>
+      <w:r>
+        <w:rPr>
+          <w:rFonts w:ascii="微软雅黑" w:eastAsia="微软雅黑" w:hAnsi="微软雅黑" w:cs="宋体" w:hint="eastAsia"/>
+          <w:color w:val="121212"/>
+          <w:kern w:val="0"/>
+          <w:sz w:val="18"/>
+          <w:szCs w:val="18"/>
+        </w:rPr>
+        <w:t>i</w:t>
+      </w:r>
+      <w:proofErr w:type="spellEnd"/>
+      <w:r>
+        <w:rPr>
+          <w:rFonts w:ascii="微软雅黑" w:eastAsia="微软雅黑" w:hAnsi="微软雅黑" w:cs="宋体" w:hint="eastAsia"/>
+          <w:color w:val="121212"/>
+          <w:kern w:val="0"/>
+          <w:sz w:val="18"/>
+          <w:szCs w:val="18"/>
+        </w:rPr>
+        <w:t xml:space="preserve"> = 0...sqrt(n) </w:t>
+      </w:r>
+      <w:proofErr w:type="spellStart"/>
+      <w:r>
+        <w:rPr>
+          <w:rFonts w:ascii="微软雅黑" w:eastAsia="微软雅黑" w:hAnsi="微软雅黑" w:cs="宋体" w:hint="eastAsia"/>
+          <w:color w:val="121212"/>
+          <w:kern w:val="0"/>
+          <w:sz w:val="18"/>
+          <w:szCs w:val="18"/>
+        </w:rPr>
+        <w:t>init</w:t>
+      </w:r>
+      <w:proofErr w:type="spellEnd"/>
+      <w:r>
+        <w:rPr>
+          <w:rFonts w:ascii="微软雅黑" w:eastAsia="微软雅黑" w:hAnsi="微软雅黑" w:cs="宋体" w:hint="eastAsia"/>
+          <w:color w:val="121212"/>
+          <w:kern w:val="0"/>
+          <w:sz w:val="18"/>
+          <w:szCs w:val="18"/>
+        </w:rPr>
+        <w:t xml:space="preserve"> </w:t>
+      </w:r>
+      <w:proofErr w:type="spellStart"/>
+      <w:r>
+        <w:rPr>
+          <w:rFonts w:ascii="微软雅黑" w:eastAsia="微软雅黑" w:hAnsi="微软雅黑" w:cs="宋体" w:hint="eastAsia"/>
+          <w:color w:val="121212"/>
+          <w:kern w:val="0"/>
+          <w:sz w:val="18"/>
+          <w:szCs w:val="18"/>
+        </w:rPr>
+        <w:t>dp</w:t>
+      </w:r>
+      <w:proofErr w:type="spellEnd"/>
+      <w:r>
+        <w:rPr>
+          <w:rFonts w:ascii="微软雅黑" w:eastAsia="微软雅黑" w:hAnsi="微软雅黑" w:cs="宋体" w:hint="eastAsia"/>
+          <w:color w:val="121212"/>
+          <w:kern w:val="0"/>
+          <w:sz w:val="18"/>
+          <w:szCs w:val="18"/>
+        </w:rPr>
+        <w:t xml:space="preserve">[n] = </w:t>
+      </w:r>
+      <w:proofErr w:type="spellStart"/>
+      <w:r>
+        <w:rPr>
+          <w:rFonts w:ascii="微软雅黑" w:eastAsia="微软雅黑" w:hAnsi="微软雅黑" w:cs="宋体" w:hint="eastAsia"/>
+          <w:color w:val="121212"/>
+          <w:kern w:val="0"/>
+          <w:sz w:val="18"/>
+          <w:szCs w:val="18"/>
+        </w:rPr>
+        <w:t>i</w:t>
+      </w:r>
+      <w:proofErr w:type="spellEnd"/>
+      <w:r>
+        <w:rPr>
+          <w:rFonts w:ascii="微软雅黑" w:eastAsia="微软雅黑" w:hAnsi="微软雅黑" w:cs="宋体" w:hint="eastAsia"/>
+          <w:color w:val="121212"/>
+          <w:kern w:val="0"/>
+          <w:sz w:val="18"/>
+          <w:szCs w:val="18"/>
+        </w:rPr>
+        <w:t>. </w:t>
+      </w:r>
+      <w:hyperlink r:id="rId66" w:tgtFrame="_blank" w:history="1">
+        <w:r>
+          <w:rPr>
+            <w:rFonts w:ascii="微软雅黑" w:eastAsia="微软雅黑" w:hAnsi="微软雅黑" w:cs="宋体" w:hint="eastAsia"/>
+            <w:color w:val="0000FF"/>
+            <w:kern w:val="0"/>
+            <w:sz w:val="18"/>
+            <w:szCs w:val="18"/>
+            <w:u w:val="single"/>
+          </w:rPr>
+          <w:t>LC</w:t>
+        </w:r>
+      </w:hyperlink>
+    </w:p>
+    <w:p>
+      <w:pPr>
+        <w:widowControl/>
+        <w:numPr>
+          <w:ilvl w:val="0"/>
+          <w:numId w:val="1"/>
+        </w:numPr>
+        <w:shd w:val="clear" w:color="auto" w:fill="FFFFFF"/>
+        <w:spacing w:before="100" w:beforeAutospacing="1" w:after="100" w:afterAutospacing="1"/>
+        <w:jc w:val="left"/>
+        <w:rPr>
+          <w:rFonts w:ascii="微软雅黑" w:eastAsia="微软雅黑" w:hAnsi="微软雅黑" w:cs="宋体"/>
+          <w:color w:val="121212"/>
+          <w:kern w:val="0"/>
+          <w:sz w:val="18"/>
+          <w:szCs w:val="18"/>
+        </w:rPr>
+      </w:pPr>
+      <w:r>
+        <w:rPr>
+          <w:rFonts w:ascii="微软雅黑" w:eastAsia="微软雅黑" w:hAnsi="微软雅黑" w:cs="宋体" w:hint="eastAsia"/>
+          <w:b/>
+          <w:bCs/>
           <w:color w:val="70AD47" w:themeColor="accent6"/>
           <w:kern w:val="0"/>
           <w:sz w:val="18"/>
@@ -14067,7 +14005,7 @@
         </w:rPr>
         <w:t>：把0移动数组的最左边/最右边，双指针，一个遍历，一个记录0的位置。</w:t>
       </w:r>
-      <w:hyperlink r:id="rId66" w:history="1">
+      <w:hyperlink r:id="rId67" w:history="1">
         <w:r>
           <w:rPr>
             <w:rFonts w:ascii="微软雅黑" w:eastAsia="微软雅黑" w:hAnsi="微软雅黑" w:cs="宋体" w:hint="eastAsia"/>

</xml_diff>

<commit_message>
add 74, 119, 190.
</commit_message>
<xml_diff>
--- a/LeetCode/高频.docx
+++ b/LeetCode/高频.docx
@@ -6755,7 +6755,7 @@
           <w:rFonts w:ascii="微软雅黑" w:eastAsia="微软雅黑" w:hAnsi="微软雅黑" w:cs="宋体" w:hint="eastAsia"/>
           <w:b/>
           <w:bCs/>
-          <w:color w:val="121212"/>
+          <w:color w:val="70AD47" w:themeColor="accent6"/>
           <w:kern w:val="0"/>
           <w:sz w:val="18"/>
           <w:szCs w:val="18"/>
@@ -7320,7 +7320,18 @@
           <w:sz w:val="18"/>
           <w:szCs w:val="18"/>
         </w:rPr>
-        <w:t>存字典，一个</w:t>
+        <w:t>存字</w:t>
+      </w:r>
+      <w:r>
+        <w:rPr>
+          <w:rFonts w:ascii="微软雅黑" w:eastAsia="微软雅黑" w:hAnsi="微软雅黑" w:cs="宋体" w:hint="eastAsia"/>
+          <w:color w:val="121212"/>
+          <w:kern w:val="0"/>
+          <w:sz w:val="18"/>
+          <w:szCs w:val="18"/>
+        </w:rPr>
+        <w:lastRenderedPageBreak/>
+        <w:t>典，一个</w:t>
       </w:r>
       <w:proofErr w:type="spellStart"/>
       <w:r>
@@ -10364,7 +10375,19 @@
           <w:szCs w:val="16"/>
           <w:shd w:val="clear" w:color="auto" w:fill="F6F6F6"/>
         </w:rPr>
-        <w:t xml:space="preserve"> - 1]); </w:t>
+        <w:t xml:space="preserve"> - </w:t>
+      </w:r>
+      <w:r>
+        <w:rPr>
+          <w:rFonts w:ascii="Consolas" w:eastAsia="宋体" w:hAnsi="Consolas" w:cs="宋体"/>
+          <w:color w:val="121212"/>
+          <w:kern w:val="0"/>
+          <w:sz w:val="16"/>
+          <w:szCs w:val="16"/>
+          <w:shd w:val="clear" w:color="auto" w:fill="F6F6F6"/>
+        </w:rPr>
+        <w:lastRenderedPageBreak/>
+        <w:t xml:space="preserve">1]); </w:t>
       </w:r>
       <w:proofErr w:type="spellStart"/>
       <w:r>
@@ -11204,7 +11227,7 @@
           <w:rFonts w:ascii="微软雅黑" w:eastAsia="微软雅黑" w:hAnsi="微软雅黑" w:cs="宋体" w:hint="eastAsia"/>
           <w:b/>
           <w:bCs/>
-          <w:color w:val="121212"/>
+          <w:color w:val="70AD47" w:themeColor="accent6"/>
           <w:kern w:val="0"/>
           <w:sz w:val="18"/>
           <w:szCs w:val="18"/>
@@ -13439,6 +13462,7 @@
           <w:sz w:val="18"/>
           <w:szCs w:val="18"/>
         </w:rPr>
+        <w:lastRenderedPageBreak/>
         <w:t>滑动窗口最大值</w:t>
       </w:r>
       <w:r>
@@ -13488,7 +13512,7 @@
           <w:rFonts w:ascii="微软雅黑" w:eastAsia="微软雅黑" w:hAnsi="微软雅黑" w:cs="宋体" w:hint="eastAsia"/>
           <w:b/>
           <w:bCs/>
-          <w:color w:val="121212"/>
+          <w:color w:val="70AD47" w:themeColor="accent6"/>
           <w:kern w:val="0"/>
           <w:sz w:val="18"/>
           <w:szCs w:val="18"/>

</xml_diff>

<commit_message>
add 827, 217, 1226.
</commit_message>
<xml_diff>
--- a/LeetCode/高频.docx
+++ b/LeetCode/高频.docx
@@ -2170,7 +2170,7 @@
           <w:rFonts w:ascii="微软雅黑" w:eastAsia="微软雅黑" w:hAnsi="微软雅黑" w:cs="宋体" w:hint="eastAsia"/>
           <w:b/>
           <w:bCs/>
-          <w:color w:val="121212"/>
+          <w:color w:val="70AD47" w:themeColor="accent6"/>
           <w:kern w:val="0"/>
           <w:sz w:val="18"/>
           <w:szCs w:val="18"/>
@@ -2183,7 +2183,7 @@
           <w:rFonts w:ascii="微软雅黑" w:eastAsia="微软雅黑" w:hAnsi="微软雅黑" w:cs="宋体" w:hint="eastAsia"/>
           <w:b/>
           <w:bCs/>
-          <w:color w:val="121212"/>
+          <w:color w:val="70AD47" w:themeColor="accent6"/>
           <w:kern w:val="0"/>
           <w:sz w:val="18"/>
           <w:szCs w:val="18"/>
@@ -2196,7 +2196,7 @@
           <w:rFonts w:ascii="微软雅黑" w:eastAsia="微软雅黑" w:hAnsi="微软雅黑" w:cs="宋体" w:hint="eastAsia"/>
           <w:b/>
           <w:bCs/>
-          <w:color w:val="121212"/>
+          <w:color w:val="70AD47" w:themeColor="accent6"/>
           <w:kern w:val="0"/>
           <w:sz w:val="18"/>
           <w:szCs w:val="18"/>
@@ -2268,7 +2268,7 @@
           <w:rFonts w:ascii="微软雅黑" w:eastAsia="微软雅黑" w:hAnsi="微软雅黑" w:cs="宋体" w:hint="eastAsia"/>
           <w:b/>
           <w:bCs/>
-          <w:color w:val="121212"/>
+          <w:color w:val="70AD47" w:themeColor="accent6"/>
           <w:kern w:val="0"/>
           <w:sz w:val="18"/>
           <w:szCs w:val="18"/>
@@ -9368,10 +9368,7 @@
         <w:fldChar w:fldCharType="begin"/>
       </w:r>
       <w:r>
-        <w:instrText xml:space="preserve"> HYPERLINK "htt</w:instrText>
-      </w:r>
-      <w:r>
-        <w:instrText xml:space="preserve">ps://link.zhihu.com/?target=https%3A//leetcode-cn.com/problems/sort-list/" \t "_blank" </w:instrText>
+        <w:instrText xml:space="preserve"> HYPERLINK "https://link.zhihu.com/?target=https%3A//leetcode-cn.com/problems/sort-list/" \t "_blank" </w:instrText>
       </w:r>
       <w:r>
         <w:fldChar w:fldCharType="separate"/>
@@ -12647,7 +12644,7 @@
           <w:rFonts w:ascii="微软雅黑" w:eastAsia="微软雅黑" w:hAnsi="微软雅黑" w:cs="宋体" w:hint="eastAsia"/>
           <w:b/>
           <w:bCs/>
-          <w:color w:val="121212"/>
+          <w:color w:val="70AD47" w:themeColor="accent6"/>
           <w:kern w:val="0"/>
           <w:sz w:val="18"/>
           <w:szCs w:val="18"/>

</xml_diff>